<commit_message>
Ajout de mise en forme et de texte pour automate cellulaire
</commit_message>
<xml_diff>
--- a/livrable.docx
+++ b/livrable.docx
@@ -1,6 +1,6 @@
 
 <file path=word/document.xml><?xml version="1.0" encoding="utf-8"?>
-<w:document xmlns:wpc="http://schemas.microsoft.com/office/word/2010/wordprocessingCanvas" xmlns:mc="http://schemas.openxmlformats.org/markup-compatibility/2006" xmlns:o="urn:schemas-microsoft-com:office:office" xmlns:r="http://schemas.openxmlformats.org/officeDocument/2006/relationships" xmlns:m="http://schemas.openxmlformats.org/officeDocument/2006/math" xmlns:v="urn:schemas-microsoft-com:vml" xmlns:wp14="http://schemas.microsoft.com/office/word/2010/wordprocessingDrawing" xmlns:wp="http://schemas.openxmlformats.org/drawingml/2006/wordprocessingDrawing" xmlns:w10="urn:schemas-microsoft-com:office:word" xmlns:w="http://schemas.openxmlformats.org/wordprocessingml/2006/main" xmlns:w14="http://schemas.microsoft.com/office/word/2010/wordml" xmlns:w15="http://schemas.microsoft.com/office/word/2012/wordml" xmlns:wpg="http://schemas.microsoft.com/office/word/2010/wordprocessingGroup" xmlns:wpi="http://schemas.microsoft.com/office/word/2010/wordprocessingInk" xmlns:wne="http://schemas.microsoft.com/office/word/2006/wordml" xmlns:wps="http://schemas.microsoft.com/office/word/2010/wordprocessingShape" mc:Ignorable="w14 w15 wp14">
+<w:document xmlns:wpc="http://schemas.microsoft.com/office/word/2010/wordprocessingCanvas" xmlns:cx="http://schemas.microsoft.com/office/drawing/2014/chartex" xmlns:cx1="http://schemas.microsoft.com/office/drawing/2015/9/8/chartex" xmlns:cx2="http://schemas.microsoft.com/office/drawing/2015/10/21/chartex" xmlns:cx3="http://schemas.microsoft.com/office/drawing/2016/5/9/chartex" xmlns:cx4="http://schemas.microsoft.com/office/drawing/2016/5/10/chartex" xmlns:cx5="http://schemas.microsoft.com/office/drawing/2016/5/11/chartex" xmlns:cx6="http://schemas.microsoft.com/office/drawing/2016/5/12/chartex" xmlns:cx7="http://schemas.microsoft.com/office/drawing/2016/5/13/chartex" xmlns:cx8="http://schemas.microsoft.com/office/drawing/2016/5/14/chartex" xmlns:mc="http://schemas.openxmlformats.org/markup-compatibility/2006" xmlns:aink="http://schemas.microsoft.com/office/drawing/2016/ink" xmlns:am3d="http://schemas.microsoft.com/office/drawing/2017/model3d" xmlns:o="urn:schemas-microsoft-com:office:office" xmlns:r="http://schemas.openxmlformats.org/officeDocument/2006/relationships" xmlns:m="http://schemas.openxmlformats.org/officeDocument/2006/math" xmlns:v="urn:schemas-microsoft-com:vml" xmlns:wp14="http://schemas.microsoft.com/office/word/2010/wordprocessingDrawing" xmlns:wp="http://schemas.openxmlformats.org/drawingml/2006/wordprocessingDrawing" xmlns:w10="urn:schemas-microsoft-com:office:word" xmlns:w="http://schemas.openxmlformats.org/wordprocessingml/2006/main" xmlns:w14="http://schemas.microsoft.com/office/word/2010/wordml" xmlns:w15="http://schemas.microsoft.com/office/word/2012/wordml" xmlns:w16cid="http://schemas.microsoft.com/office/word/2016/wordml/cid" xmlns:w16se="http://schemas.microsoft.com/office/word/2015/wordml/symex" xmlns:wpg="http://schemas.microsoft.com/office/word/2010/wordprocessingGroup" xmlns:wpi="http://schemas.microsoft.com/office/word/2010/wordprocessingInk" xmlns:wne="http://schemas.microsoft.com/office/word/2006/wordml" xmlns:wps="http://schemas.microsoft.com/office/word/2010/wordprocessingShape" mc:Ignorable="w14 w15 w16se w16cid wp14">
   <w:body>
     <w:p>
       <w:pPr>
@@ -646,7 +646,21 @@
         <w:rPr>
           <w:lang w:eastAsia="fr-FR"/>
         </w:rPr>
-        <w:t xml:space="preserve"> drawBalls().</w:t>
+        <w:t xml:space="preserve"> </w:t>
+      </w:r>
+      <w:proofErr w:type="spellStart"/>
+      <w:r>
+        <w:rPr>
+          <w:lang w:eastAsia="fr-FR"/>
+        </w:rPr>
+        <w:t>drawBalls</w:t>
+      </w:r>
+      <w:proofErr w:type="spellEnd"/>
+      <w:r>
+        <w:rPr>
+          <w:lang w:eastAsia="fr-FR"/>
+        </w:rPr>
+        <w:t>().</w:t>
       </w:r>
     </w:p>
     <w:p>
@@ -935,57 +949,32 @@
     </w:p>
     <w:p>
       <w:pPr>
-        <w:rPr>
-          <w:lang w:eastAsia="fr-FR"/>
-        </w:rPr>
-      </w:pPr>
-      <w:r>
-        <w:rPr>
-          <w:lang w:eastAsia="fr-FR"/>
-        </w:rPr>
-        <w:t>Le</w:t>
-      </w:r>
-      <w:r>
-        <w:rPr>
-          <w:lang w:eastAsia="fr-FR"/>
-        </w:rPr>
-        <w:t>s automates</w:t>
-      </w:r>
-      <w:r>
-        <w:rPr>
-          <w:lang w:eastAsia="fr-FR"/>
-        </w:rPr>
-        <w:t xml:space="preserve"> sont tous </w:t>
-      </w:r>
-      <w:r>
-        <w:rPr>
-          <w:lang w:eastAsia="fr-FR"/>
-        </w:rPr>
-        <w:t>regroupés</w:t>
-      </w:r>
-      <w:r>
-        <w:rPr>
-          <w:lang w:eastAsia="fr-FR"/>
-        </w:rPr>
-        <w:t xml:space="preserve"> sous une même classe abstraite: la classe AutomateCellulaire. </w:t>
-      </w:r>
-      <w:r>
-        <w:rPr>
-          <w:lang w:eastAsia="fr-FR"/>
-        </w:rPr>
-        <w:t xml:space="preserve">Chaque automate </w:t>
-      </w:r>
-      <w:r>
-        <w:rPr>
-          <w:lang w:eastAsia="fr-FR"/>
-        </w:rPr>
-        <w:t>possède</w:t>
-      </w:r>
-      <w:r>
-        <w:rPr>
-          <w:lang w:eastAsia="fr-FR"/>
-        </w:rPr>
-        <w:t xml:space="preserve">  trois grilles de cellules : grilleCour les cellules a l’instant t, grilleSuiv les cellules a l’instant t+1 et grilleOri les cellules dans leur position d’origine ainsi que leur nombre de lignes et de colonnes.</w:t>
+        <w:pStyle w:val="Titre3"/>
+        <w:rPr>
+          <w:lang w:eastAsia="fr-FR"/>
+        </w:rPr>
+      </w:pPr>
+      <w:proofErr w:type="spellStart"/>
+      <w:r>
+        <w:rPr>
+          <w:lang w:eastAsia="fr-FR"/>
+        </w:rPr>
+        <w:t>AutomateCellulaire</w:t>
+      </w:r>
+      <w:proofErr w:type="spellEnd"/>
+    </w:p>
+    <w:p>
+      <w:pPr>
+        <w:pStyle w:val="Titre3"/>
+        <w:rPr>
+          <w:lang w:eastAsia="fr-FR"/>
+        </w:rPr>
+      </w:pPr>
+      <w:r>
+        <w:rPr>
+          <w:lang w:eastAsia="fr-FR"/>
+        </w:rPr>
+        <w:t>Cellule</w:t>
       </w:r>
     </w:p>
     <w:p>
@@ -1004,37 +993,39 @@
         <w:rPr>
           <w:lang w:eastAsia="fr-FR"/>
         </w:rPr>
-        <w:t>hérite</w:t>
-      </w:r>
-      <w:r>
-        <w:rPr>
-          <w:lang w:eastAsia="fr-FR"/>
-        </w:rPr>
-        <w:t xml:space="preserve"> de Point, on lui ajoute en variable un </w:t>
-      </w:r>
-      <w:r>
-        <w:rPr>
-          <w:lang w:eastAsia="fr-FR"/>
-        </w:rPr>
-        <w:t>état</w:t>
-      </w:r>
-      <w:r>
-        <w:rPr>
-          <w:lang w:eastAsia="fr-FR"/>
-        </w:rPr>
-        <w:t xml:space="preserve"> (int) et en </w:t>
-      </w:r>
-      <w:r>
-        <w:rPr>
-          <w:lang w:eastAsia="fr-FR"/>
-        </w:rPr>
-        <w:t>méthode</w:t>
-      </w:r>
-      <w:r>
-        <w:rPr>
-          <w:lang w:eastAsia="fr-FR"/>
-        </w:rPr>
-        <w:t> :</w:t>
+        <w:t xml:space="preserve">est utilisée indifféremment pour </w:t>
+      </w:r>
+      <w:proofErr w:type="gramStart"/>
+      <w:r>
+        <w:rPr>
+          <w:lang w:eastAsia="fr-FR"/>
+        </w:rPr>
+        <w:t>les trois automate</w:t>
+      </w:r>
+      <w:proofErr w:type="gramEnd"/>
+      <w:r>
+        <w:rPr>
+          <w:lang w:eastAsia="fr-FR"/>
+        </w:rPr>
+        <w:t xml:space="preserve">. Celle-ci hérite de la classe Point à laquelle on ajoute </w:t>
+      </w:r>
+      <w:r>
+        <w:rPr>
+          <w:lang w:eastAsia="fr-FR"/>
+        </w:rPr>
+        <w:t xml:space="preserve">un </w:t>
+      </w:r>
+      <w:r>
+        <w:rPr>
+          <w:lang w:eastAsia="fr-FR"/>
+        </w:rPr>
+        <w:t xml:space="preserve">attribut entier </w:t>
+      </w:r>
+      <w:r>
+        <w:rPr>
+          <w:lang w:eastAsia="fr-FR"/>
+        </w:rPr>
+        <w:t>représentant l’état de la cellule et les méthodes suivantes :</w:t>
       </w:r>
     </w:p>
     <w:p>
@@ -1048,11 +1039,27 @@
           <w:lang w:eastAsia="fr-FR"/>
         </w:rPr>
       </w:pPr>
-      <w:r>
-        <w:rPr>
-          <w:lang w:eastAsia="fr-FR"/>
-        </w:rPr>
-        <w:t>getCouleur() qui renvoie selon l’</w:t>
+      <w:proofErr w:type="spellStart"/>
+      <w:proofErr w:type="gramStart"/>
+      <w:r>
+        <w:rPr>
+          <w:lang w:eastAsia="fr-FR"/>
+        </w:rPr>
+        <w:t>getCouleur</w:t>
+      </w:r>
+      <w:proofErr w:type="spellEnd"/>
+      <w:r>
+        <w:rPr>
+          <w:lang w:eastAsia="fr-FR"/>
+        </w:rPr>
+        <w:t>(</w:t>
+      </w:r>
+      <w:proofErr w:type="gramEnd"/>
+      <w:r>
+        <w:rPr>
+          <w:lang w:eastAsia="fr-FR"/>
+        </w:rPr>
+        <w:t>) qui renvoie selon l’</w:t>
       </w:r>
       <w:r>
         <w:rPr>
@@ -1064,13 +1071,7 @@
         <w:rPr>
           <w:lang w:eastAsia="fr-FR"/>
         </w:rPr>
-        <w:t xml:space="preserve"> de la cellule </w:t>
-      </w:r>
-      <w:r>
-        <w:rPr>
-          <w:lang w:eastAsia="fr-FR"/>
-        </w:rPr>
-        <w:t>une couleur parmi les 10 choisies</w:t>
+        <w:t xml:space="preserve"> de la cellule une couleur parmi les 10 choisies</w:t>
       </w:r>
     </w:p>
     <w:p>
@@ -1129,16 +1130,201 @@
     </w:p>
     <w:p>
       <w:pPr>
-        <w:rPr>
-          <w:lang w:eastAsia="fr-FR"/>
-        </w:rPr>
-      </w:pPr>
-      <w:r>
-        <w:rPr>
-          <w:lang w:eastAsia="fr-FR"/>
-        </w:rPr>
-        <w:t>La classe abstraite AutomateCellulaire</w:t>
-      </w:r>
+        <w:pStyle w:val="Titre3"/>
+        <w:rPr>
+          <w:lang w:eastAsia="fr-FR"/>
+        </w:rPr>
+      </w:pPr>
+      <w:proofErr w:type="gramStart"/>
+      <w:r>
+        <w:rPr>
+          <w:lang w:eastAsia="fr-FR"/>
+        </w:rPr>
+        <w:t>abstraite</w:t>
+      </w:r>
+      <w:proofErr w:type="gramEnd"/>
+      <w:r>
+        <w:rPr>
+          <w:lang w:eastAsia="fr-FR"/>
+        </w:rPr>
+        <w:t xml:space="preserve"> </w:t>
+      </w:r>
+      <w:proofErr w:type="spellStart"/>
+      <w:r>
+        <w:rPr>
+          <w:lang w:eastAsia="fr-FR"/>
+        </w:rPr>
+        <w:t>AutomateCellulaire</w:t>
+      </w:r>
+      <w:proofErr w:type="spellEnd"/>
+    </w:p>
+    <w:p>
+      <w:pPr>
+        <w:rPr>
+          <w:lang w:eastAsia="fr-FR"/>
+        </w:rPr>
+      </w:pPr>
+      <w:r>
+        <w:rPr>
+          <w:lang w:eastAsia="fr-FR"/>
+        </w:rPr>
+        <w:t>Le</w:t>
+      </w:r>
+      <w:r>
+        <w:rPr>
+          <w:lang w:eastAsia="fr-FR"/>
+        </w:rPr>
+        <w:t>s automates</w:t>
+      </w:r>
+      <w:r>
+        <w:rPr>
+          <w:lang w:eastAsia="fr-FR"/>
+        </w:rPr>
+        <w:t xml:space="preserve"> héritent tous de la </w:t>
+      </w:r>
+      <w:r>
+        <w:rPr>
+          <w:lang w:eastAsia="fr-FR"/>
+        </w:rPr>
+        <w:t>classe abstraite</w:t>
+      </w:r>
+      <w:r>
+        <w:rPr>
+          <w:lang w:eastAsia="fr-FR"/>
+        </w:rPr>
+        <w:t> ‘</w:t>
+      </w:r>
+      <w:proofErr w:type="spellStart"/>
+      <w:r>
+        <w:rPr>
+          <w:lang w:eastAsia="fr-FR"/>
+        </w:rPr>
+        <w:t>AutomateCellulaire</w:t>
+      </w:r>
+      <w:proofErr w:type="spellEnd"/>
+      <w:r>
+        <w:rPr>
+          <w:lang w:eastAsia="fr-FR"/>
+        </w:rPr>
+        <w:t>’</w:t>
+      </w:r>
+      <w:r>
+        <w:rPr>
+          <w:lang w:eastAsia="fr-FR"/>
+        </w:rPr>
+        <w:t xml:space="preserve">. </w:t>
+      </w:r>
+      <w:r>
+        <w:rPr>
+          <w:lang w:eastAsia="fr-FR"/>
+        </w:rPr>
+        <w:t xml:space="preserve">Chaque automate </w:t>
+      </w:r>
+      <w:proofErr w:type="gramStart"/>
+      <w:r>
+        <w:rPr>
+          <w:lang w:eastAsia="fr-FR"/>
+        </w:rPr>
+        <w:t>possède  trois</w:t>
+      </w:r>
+      <w:proofErr w:type="gramEnd"/>
+      <w:r>
+        <w:rPr>
+          <w:lang w:eastAsia="fr-FR"/>
+        </w:rPr>
+        <w:t xml:space="preserve"> grilles de cellules : </w:t>
+      </w:r>
+    </w:p>
+    <w:p>
+      <w:pPr>
+        <w:pStyle w:val="Paragraphedeliste"/>
+        <w:numPr>
+          <w:ilvl w:val="0"/>
+          <w:numId w:val="3"/>
+        </w:numPr>
+        <w:rPr>
+          <w:lang w:eastAsia="fr-FR"/>
+        </w:rPr>
+      </w:pPr>
+      <w:proofErr w:type="spellStart"/>
+      <w:proofErr w:type="gramStart"/>
+      <w:r>
+        <w:rPr>
+          <w:lang w:eastAsia="fr-FR"/>
+        </w:rPr>
+        <w:t>grilleCour</w:t>
+      </w:r>
+      <w:proofErr w:type="spellEnd"/>
+      <w:proofErr w:type="gramEnd"/>
+      <w:r>
+        <w:rPr>
+          <w:lang w:eastAsia="fr-FR"/>
+        </w:rPr>
+        <w:t xml:space="preserve"> les cellules a l’instant t ; </w:t>
+      </w:r>
+    </w:p>
+    <w:p>
+      <w:pPr>
+        <w:pStyle w:val="Paragraphedeliste"/>
+        <w:numPr>
+          <w:ilvl w:val="0"/>
+          <w:numId w:val="3"/>
+        </w:numPr>
+        <w:rPr>
+          <w:lang w:eastAsia="fr-FR"/>
+        </w:rPr>
+      </w:pPr>
+      <w:proofErr w:type="spellStart"/>
+      <w:proofErr w:type="gramStart"/>
+      <w:r>
+        <w:rPr>
+          <w:lang w:eastAsia="fr-FR"/>
+        </w:rPr>
+        <w:t>grilleSuiv</w:t>
+      </w:r>
+      <w:proofErr w:type="spellEnd"/>
+      <w:proofErr w:type="gramEnd"/>
+      <w:r>
+        <w:rPr>
+          <w:lang w:eastAsia="fr-FR"/>
+        </w:rPr>
+        <w:t xml:space="preserve"> les cellules a l’instant t+1, qui permet de faire les calculs ;</w:t>
+      </w:r>
+    </w:p>
+    <w:p>
+      <w:pPr>
+        <w:pStyle w:val="Paragraphedeliste"/>
+        <w:numPr>
+          <w:ilvl w:val="0"/>
+          <w:numId w:val="3"/>
+        </w:numPr>
+        <w:rPr>
+          <w:lang w:eastAsia="fr-FR"/>
+        </w:rPr>
+      </w:pPr>
+      <w:proofErr w:type="spellStart"/>
+      <w:proofErr w:type="gramStart"/>
+      <w:r>
+        <w:rPr>
+          <w:lang w:eastAsia="fr-FR"/>
+        </w:rPr>
+        <w:t>grilleOri</w:t>
+      </w:r>
+      <w:proofErr w:type="spellEnd"/>
+      <w:proofErr w:type="gramEnd"/>
+      <w:r>
+        <w:rPr>
+          <w:lang w:eastAsia="fr-FR"/>
+        </w:rPr>
+        <w:t xml:space="preserve"> qui permet de sauvegarder les cellules dans leur état d’origine.</w:t>
+      </w:r>
+    </w:p>
+    <w:p>
+      <w:pPr>
+        <w:rPr>
+          <w:lang w:eastAsia="fr-FR"/>
+        </w:rPr>
+      </w:pPr>
     </w:p>
     <w:p>
       <w:pPr>
@@ -1179,7 +1365,19 @@
         <w:rPr>
           <w:lang w:eastAsia="fr-FR"/>
         </w:rPr>
-        <w:t xml:space="preserve"> et un constructeur avec choix de lignes et de colonnes.</w:t>
+        <w:t xml:space="preserve"> et un constructeur avec choix </w:t>
+      </w:r>
+      <w:r>
+        <w:rPr>
+          <w:lang w:eastAsia="fr-FR"/>
+        </w:rPr>
+        <w:t xml:space="preserve">du nombre de </w:t>
+      </w:r>
+      <w:r>
+        <w:rPr>
+          <w:lang w:eastAsia="fr-FR"/>
+        </w:rPr>
+        <w:t>lignes et de colonnes.</w:t>
       </w:r>
     </w:p>
     <w:p>
@@ -1365,6 +1563,7 @@
         <w:rPr>
           <w:lang w:eastAsia="fr-FR"/>
         </w:rPr>
+        <w:lastRenderedPageBreak/>
         <w:t xml:space="preserve">majAutomate() qui met </w:t>
       </w:r>
       <w:r>
@@ -1491,20 +1690,57 @@
     </w:p>
     <w:p>
       <w:pPr>
+        <w:pStyle w:val="Titre4"/>
+        <w:rPr>
+          <w:lang w:eastAsia="fr-FR"/>
+        </w:rPr>
+      </w:pPr>
+      <w:r>
+        <w:rPr>
+          <w:lang w:eastAsia="fr-FR"/>
+        </w:rPr>
+        <w:t>Jeux de la vie</w:t>
+      </w:r>
+    </w:p>
+    <w:p>
+      <w:pPr>
+        <w:rPr>
+          <w:lang w:eastAsia="fr-FR"/>
+        </w:rPr>
+      </w:pPr>
+    </w:p>
+    <w:p>
+      <w:pPr>
+        <w:pStyle w:val="Titre4"/>
+        <w:rPr>
+          <w:lang w:eastAsia="fr-FR"/>
+        </w:rPr>
+      </w:pPr>
+      <w:r>
+        <w:rPr>
+          <w:lang w:eastAsia="fr-FR"/>
+        </w:rPr>
+        <w:t>Immigration</w:t>
+      </w:r>
+    </w:p>
+    <w:p>
+      <w:pPr>
         <w:pStyle w:val="Paragraphedeliste"/>
-        <w:numPr>
-          <w:ilvl w:val="0"/>
-          <w:numId w:val="6"/>
-        </w:numPr>
-        <w:rPr>
-          <w:lang w:eastAsia="fr-FR"/>
-        </w:rPr>
-      </w:pPr>
-      <w:r>
-        <w:rPr>
-          <w:lang w:eastAsia="fr-FR"/>
-        </w:rPr>
-        <w:t>Immigration : on ajoute une variable int n = le nombre d’</w:t>
+        <w:rPr>
+          <w:lang w:eastAsia="fr-FR"/>
+        </w:rPr>
+      </w:pPr>
+      <w:r>
+        <w:rPr>
+          <w:lang w:eastAsia="fr-FR"/>
+        </w:rPr>
+        <w:t>O</w:t>
+      </w:r>
+      <w:r>
+        <w:rPr>
+          <w:lang w:eastAsia="fr-FR"/>
+        </w:rPr>
+        <w:t>n ajoute une variable int n = le nombre d’</w:t>
       </w:r>
       <w:r>
         <w:rPr>
@@ -1515,47 +1751,70 @@
     </w:p>
     <w:p>
       <w:pPr>
-        <w:pStyle w:val="Paragraphedeliste"/>
-        <w:numPr>
-          <w:ilvl w:val="0"/>
-          <w:numId w:val="6"/>
-        </w:numPr>
-        <w:rPr>
-          <w:lang w:eastAsia="fr-FR"/>
-        </w:rPr>
-      </w:pPr>
-      <w:r>
-        <w:rPr>
-          <w:lang w:eastAsia="fr-FR"/>
-        </w:rPr>
-        <w:lastRenderedPageBreak/>
-        <w:t xml:space="preserve">Schelling : on ajoute les variables int k = seuil de la simulation, int nbCouleurs, nbCellulesVacantes et les listes de cellules celluleVacantes et newCellulesVacantes ainsi </w:t>
+        <w:pStyle w:val="Titre4"/>
+        <w:rPr>
+          <w:lang w:eastAsia="fr-FR"/>
+        </w:rPr>
+      </w:pPr>
+      <w:r>
+        <w:rPr>
+          <w:lang w:eastAsia="fr-FR"/>
+        </w:rPr>
+        <w:t>Schelling</w:t>
+      </w:r>
+    </w:p>
+    <w:p>
+      <w:pPr>
+        <w:ind w:left="360"/>
+        <w:rPr>
+          <w:lang w:eastAsia="fr-FR"/>
+        </w:rPr>
+      </w:pPr>
+      <w:r>
+        <w:rPr>
+          <w:lang w:eastAsia="fr-FR"/>
+        </w:rPr>
+        <w:t xml:space="preserve">on ajoute les variables int k = seuil de la simulation, int nbCouleurs, nbCellulesVacantes et les listes de cellules celluleVacantes et newCellulesVacantes ainsi </w:t>
       </w:r>
       <w:r>
         <w:rPr>
           <w:lang w:eastAsia="fr-FR"/>
         </w:rPr>
         <w:t>q</w:t>
+      </w:r>
+      <w:r>
+        <w:rPr>
+          <w:lang w:eastAsia="fr-FR"/>
+        </w:rPr>
+        <w:t xml:space="preserve">ue les </w:t>
+      </w:r>
+      <w:r>
+        <w:rPr>
+          <w:lang w:eastAsia="fr-FR"/>
+        </w:rPr>
+        <w:t>méthodes</w:t>
+      </w:r>
+      <w:r>
+        <w:rPr>
+          <w:lang w:eastAsia="fr-FR"/>
+        </w:rPr>
+        <w:t xml:space="preserve"> suivantes : </w:t>
       </w:r>
       <w:bookmarkStart w:id="0" w:name="_GoBack"/>
       <w:bookmarkEnd w:id="0"/>
-      <w:r>
-        <w:rPr>
-          <w:lang w:eastAsia="fr-FR"/>
-        </w:rPr>
-        <w:t xml:space="preserve">ue les </w:t>
-      </w:r>
-      <w:r>
-        <w:rPr>
-          <w:lang w:eastAsia="fr-FR"/>
-        </w:rPr>
-        <w:t>méthodes</w:t>
-      </w:r>
-      <w:r>
-        <w:rPr>
-          <w:lang w:eastAsia="fr-FR"/>
-        </w:rPr>
-        <w:t xml:space="preserve"> suivantes : placeCellulesVacantes pour placer un nombre fixe de cellules vacantes sur la grille courante, placerandomCelluleVacantes pour en placer un nombre </w:t>
+      <w:proofErr w:type="spellStart"/>
+      <w:r>
+        <w:rPr>
+          <w:lang w:eastAsia="fr-FR"/>
+        </w:rPr>
+        <w:t>placeCellulesVacantes</w:t>
+      </w:r>
+      <w:proofErr w:type="spellEnd"/>
+      <w:r>
+        <w:rPr>
+          <w:lang w:eastAsia="fr-FR"/>
+        </w:rPr>
+        <w:t xml:space="preserve"> pour placer un nombre fixe de cellules vacantes sur la grille courante, placerandomCelluleVacantes pour en placer un nombre </w:t>
       </w:r>
       <w:r>
         <w:rPr>
@@ -1747,7 +2006,7 @@
 </file>
 
 <file path=word/numbering.xml><?xml version="1.0" encoding="utf-8"?>
-<w:numbering xmlns:wpc="http://schemas.microsoft.com/office/word/2010/wordprocessingCanvas" xmlns:mc="http://schemas.openxmlformats.org/markup-compatibility/2006" xmlns:o="urn:schemas-microsoft-com:office:office" xmlns:r="http://schemas.openxmlformats.org/officeDocument/2006/relationships" xmlns:m="http://schemas.openxmlformats.org/officeDocument/2006/math" xmlns:v="urn:schemas-microsoft-com:vml" xmlns:wp14="http://schemas.microsoft.com/office/word/2010/wordprocessingDrawing" xmlns:wp="http://schemas.openxmlformats.org/drawingml/2006/wordprocessingDrawing" xmlns:w10="urn:schemas-microsoft-com:office:word" xmlns:w="http://schemas.openxmlformats.org/wordprocessingml/2006/main" xmlns:w14="http://schemas.microsoft.com/office/word/2010/wordml" xmlns:w15="http://schemas.microsoft.com/office/word/2012/wordml" xmlns:wpg="http://schemas.microsoft.com/office/word/2010/wordprocessingGroup" xmlns:wpi="http://schemas.microsoft.com/office/word/2010/wordprocessingInk" xmlns:wne="http://schemas.microsoft.com/office/word/2006/wordml" xmlns:wps="http://schemas.microsoft.com/office/word/2010/wordprocessingShape" mc:Ignorable="w14 w15 wp14">
+<w:numbering xmlns:wpc="http://schemas.microsoft.com/office/word/2010/wordprocessingCanvas" xmlns:cx="http://schemas.microsoft.com/office/drawing/2014/chartex" xmlns:cx1="http://schemas.microsoft.com/office/drawing/2015/9/8/chartex" xmlns:cx2="http://schemas.microsoft.com/office/drawing/2015/10/21/chartex" xmlns:cx3="http://schemas.microsoft.com/office/drawing/2016/5/9/chartex" xmlns:cx4="http://schemas.microsoft.com/office/drawing/2016/5/10/chartex" xmlns:cx5="http://schemas.microsoft.com/office/drawing/2016/5/11/chartex" xmlns:cx6="http://schemas.microsoft.com/office/drawing/2016/5/12/chartex" xmlns:cx7="http://schemas.microsoft.com/office/drawing/2016/5/13/chartex" xmlns:cx8="http://schemas.microsoft.com/office/drawing/2016/5/14/chartex" xmlns:mc="http://schemas.openxmlformats.org/markup-compatibility/2006" xmlns:aink="http://schemas.microsoft.com/office/drawing/2016/ink" xmlns:am3d="http://schemas.microsoft.com/office/drawing/2017/model3d" xmlns:o="urn:schemas-microsoft-com:office:office" xmlns:r="http://schemas.openxmlformats.org/officeDocument/2006/relationships" xmlns:m="http://schemas.openxmlformats.org/officeDocument/2006/math" xmlns:v="urn:schemas-microsoft-com:vml" xmlns:wp14="http://schemas.microsoft.com/office/word/2010/wordprocessingDrawing" xmlns:wp="http://schemas.openxmlformats.org/drawingml/2006/wordprocessingDrawing" xmlns:w10="urn:schemas-microsoft-com:office:word" xmlns:w="http://schemas.openxmlformats.org/wordprocessingml/2006/main" xmlns:w14="http://schemas.microsoft.com/office/word/2010/wordml" xmlns:w15="http://schemas.microsoft.com/office/word/2012/wordml" xmlns:w16cid="http://schemas.microsoft.com/office/word/2016/wordml/cid" xmlns:w16se="http://schemas.microsoft.com/office/word/2015/wordml/symex" xmlns:wpg="http://schemas.microsoft.com/office/word/2010/wordprocessingGroup" xmlns:wpi="http://schemas.microsoft.com/office/word/2010/wordprocessingInk" xmlns:wne="http://schemas.microsoft.com/office/word/2006/wordml" xmlns:wps="http://schemas.microsoft.com/office/word/2010/wordprocessingShape" mc:Ignorable="w14 w15 w16se w16cid wp14">
   <w:abstractNum w:abstractNumId="0" w15:restartNumberingAfterBreak="0">
     <w:nsid w:val="2AF64801"/>
     <w:multiLevelType w:val="hybridMultilevel"/>
@@ -2450,7 +2709,7 @@
 </file>
 
 <file path=word/styles.xml><?xml version="1.0" encoding="utf-8"?>
-<w:styles xmlns:mc="http://schemas.openxmlformats.org/markup-compatibility/2006" xmlns:r="http://schemas.openxmlformats.org/officeDocument/2006/relationships" xmlns:w="http://schemas.openxmlformats.org/wordprocessingml/2006/main" xmlns:w14="http://schemas.microsoft.com/office/word/2010/wordml" xmlns:w15="http://schemas.microsoft.com/office/word/2012/wordml" mc:Ignorable="w14 w15">
+<w:styles xmlns:mc="http://schemas.openxmlformats.org/markup-compatibility/2006" xmlns:r="http://schemas.openxmlformats.org/officeDocument/2006/relationships" xmlns:w="http://schemas.openxmlformats.org/wordprocessingml/2006/main" xmlns:w14="http://schemas.microsoft.com/office/word/2010/wordml" xmlns:w15="http://schemas.microsoft.com/office/word/2012/wordml" xmlns:w16cid="http://schemas.microsoft.com/office/word/2016/wordml/cid" xmlns:w16se="http://schemas.microsoft.com/office/word/2015/wordml/symex" mc:Ignorable="w14 w15 w16se w16cid">
   <w:docDefaults>
     <w:rPrDefault>
       <w:rPr>
@@ -2466,7 +2725,7 @@
       </w:pPr>
     </w:pPrDefault>
   </w:docDefaults>
-  <w:latentStyles w:defLockedState="0" w:defUIPriority="99" w:defSemiHidden="0" w:defUnhideWhenUsed="0" w:defQFormat="0" w:count="371">
+  <w:latentStyles w:defLockedState="0" w:defUIPriority="99" w:defSemiHidden="0" w:defUnhideWhenUsed="0" w:defQFormat="0" w:count="375">
     <w:lsdException w:name="Normal" w:uiPriority="0" w:qFormat="1"/>
     <w:lsdException w:name="heading 1" w:uiPriority="9" w:qFormat="1"/>
     <w:lsdException w:name="heading 2" w:semiHidden="1" w:uiPriority="9" w:unhideWhenUsed="1" w:qFormat="1"/>
@@ -2572,7 +2831,6 @@
     <w:lsdException w:name="HTML Sample" w:semiHidden="1" w:unhideWhenUsed="1"/>
     <w:lsdException w:name="HTML Typewriter" w:semiHidden="1" w:unhideWhenUsed="1"/>
     <w:lsdException w:name="HTML Variable" w:semiHidden="1" w:unhideWhenUsed="1"/>
-    <w:lsdException w:name="Normal Table" w:semiHidden="1" w:unhideWhenUsed="1"/>
     <w:lsdException w:name="annotation subject" w:semiHidden="1" w:unhideWhenUsed="1"/>
     <w:lsdException w:name="No List" w:semiHidden="1" w:unhideWhenUsed="1"/>
     <w:lsdException w:name="Outline List 1" w:semiHidden="1" w:unhideWhenUsed="1"/>
@@ -2616,10 +2874,8 @@
     <w:lsdException w:name="Table Elegant" w:semiHidden="1" w:unhideWhenUsed="1"/>
     <w:lsdException w:name="Table Professional" w:semiHidden="1" w:unhideWhenUsed="1"/>
     <w:lsdException w:name="Table Subtle 1" w:semiHidden="1" w:unhideWhenUsed="1"/>
-    <w:lsdException w:name="Table Subtle 2" w:semiHidden="1" w:unhideWhenUsed="1"/>
     <w:lsdException w:name="Table Web 1" w:semiHidden="1" w:unhideWhenUsed="1"/>
     <w:lsdException w:name="Table Web 2" w:semiHidden="1" w:unhideWhenUsed="1"/>
-    <w:lsdException w:name="Table Web 3" w:semiHidden="1" w:unhideWhenUsed="1"/>
     <w:lsdException w:name="Balloon Text" w:semiHidden="1" w:unhideWhenUsed="1"/>
     <w:lsdException w:name="Table Grid" w:uiPriority="39"/>
     <w:lsdException w:name="Table Theme" w:semiHidden="1" w:unhideWhenUsed="1"/>
@@ -2838,6 +3094,10 @@
     <w:lsdException w:name="List Table 5 Dark Accent 6" w:uiPriority="50"/>
     <w:lsdException w:name="List Table 6 Colorful Accent 6" w:uiPriority="51"/>
     <w:lsdException w:name="List Table 7 Colorful Accent 6" w:uiPriority="52"/>
+    <w:lsdException w:name="Mention" w:semiHidden="1" w:unhideWhenUsed="1"/>
+    <w:lsdException w:name="Smart Hyperlink" w:semiHidden="1" w:unhideWhenUsed="1"/>
+    <w:lsdException w:name="Hashtag" w:semiHidden="1" w:unhideWhenUsed="1"/>
+    <w:lsdException w:name="Unresolved Mention" w:semiHidden="1" w:unhideWhenUsed="1"/>
   </w:latentStyles>
   <w:style w:type="paragraph" w:default="1" w:styleId="Normal">
     <w:name w:val="Normal"/>
@@ -2906,6 +3166,28 @@
       <w:color w:val="1F4D78" w:themeColor="accent1" w:themeShade="7F"/>
       <w:sz w:val="24"/>
       <w:szCs w:val="24"/>
+    </w:rPr>
+  </w:style>
+  <w:style w:type="paragraph" w:styleId="Titre4">
+    <w:name w:val="heading 4"/>
+    <w:basedOn w:val="Normal"/>
+    <w:next w:val="Normal"/>
+    <w:link w:val="Titre4Car"/>
+    <w:uiPriority w:val="9"/>
+    <w:unhideWhenUsed/>
+    <w:qFormat/>
+    <w:rsid w:val="00C533F7"/>
+    <w:pPr>
+      <w:keepNext/>
+      <w:keepLines/>
+      <w:spacing w:before="40" w:after="0"/>
+      <w:outlineLvl w:val="3"/>
+    </w:pPr>
+    <w:rPr>
+      <w:rFonts w:asciiTheme="majorHAnsi" w:eastAsiaTheme="majorEastAsia" w:hAnsiTheme="majorHAnsi" w:cstheme="majorBidi"/>
+      <w:i/>
+      <w:iCs/>
+      <w:color w:val="2E74B5" w:themeColor="accent1" w:themeShade="BF"/>
     </w:rPr>
   </w:style>
   <w:style w:type="character" w:default="1" w:styleId="Policepardfaut">
@@ -3019,6 +3301,19 @@
       <w:contextualSpacing/>
     </w:pPr>
   </w:style>
+  <w:style w:type="character" w:customStyle="1" w:styleId="Titre4Car">
+    <w:name w:val="Titre 4 Car"/>
+    <w:basedOn w:val="Policepardfaut"/>
+    <w:link w:val="Titre4"/>
+    <w:uiPriority w:val="9"/>
+    <w:rsid w:val="00C533F7"/>
+    <w:rPr>
+      <w:rFonts w:asciiTheme="majorHAnsi" w:eastAsiaTheme="majorEastAsia" w:hAnsiTheme="majorHAnsi" w:cstheme="majorBidi"/>
+      <w:i/>
+      <w:iCs/>
+      <w:color w:val="2E74B5" w:themeColor="accent1" w:themeShade="BF"/>
+    </w:rPr>
+  </w:style>
 </w:styles>
 </file>
 
@@ -3027,10 +3322,10 @@
   <a:themeElements>
     <a:clrScheme name="Office">
       <a:dk1>
-        <a:sysClr val="windowText" lastClr="000000"/>
+        <a:sysClr val="windowText" lastClr="FFFFFF"/>
       </a:dk1>
       <a:lt1>
-        <a:sysClr val="window" lastClr="FFFFFF"/>
+        <a:sysClr val="window" lastClr="000000"/>
       </a:lt1>
       <a:dk2>
         <a:srgbClr val="44546A"/>

</xml_diff>

<commit_message>
livrable : Automate celullaire ok
</commit_message>
<xml_diff>
--- a/livrable.docx
+++ b/livrable.docx
@@ -1,6 +1,6 @@
 
 <file path=word/document.xml><?xml version="1.0" encoding="utf-8"?>
-<w:document xmlns:wpc="http://schemas.microsoft.com/office/word/2010/wordprocessingCanvas" xmlns:mc="http://schemas.openxmlformats.org/markup-compatibility/2006" xmlns:o="urn:schemas-microsoft-com:office:office" xmlns:r="http://schemas.openxmlformats.org/officeDocument/2006/relationships" xmlns:m="http://schemas.openxmlformats.org/officeDocument/2006/math" xmlns:v="urn:schemas-microsoft-com:vml" xmlns:wp14="http://schemas.microsoft.com/office/word/2010/wordprocessingDrawing" xmlns:wp="http://schemas.openxmlformats.org/drawingml/2006/wordprocessingDrawing" xmlns:w10="urn:schemas-microsoft-com:office:word" xmlns:w="http://schemas.openxmlformats.org/wordprocessingml/2006/main" xmlns:w14="http://schemas.microsoft.com/office/word/2010/wordml" xmlns:w15="http://schemas.microsoft.com/office/word/2012/wordml" xmlns:wpg="http://schemas.microsoft.com/office/word/2010/wordprocessingGroup" xmlns:wpi="http://schemas.microsoft.com/office/word/2010/wordprocessingInk" xmlns:wne="http://schemas.microsoft.com/office/word/2006/wordml" xmlns:wps="http://schemas.microsoft.com/office/word/2010/wordprocessingShape" mc:Ignorable="w14 w15 wp14">
+<w:document xmlns:wpc="http://schemas.microsoft.com/office/word/2010/wordprocessingCanvas" xmlns:cx="http://schemas.microsoft.com/office/drawing/2014/chartex" xmlns:cx1="http://schemas.microsoft.com/office/drawing/2015/9/8/chartex" xmlns:cx2="http://schemas.microsoft.com/office/drawing/2015/10/21/chartex" xmlns:cx3="http://schemas.microsoft.com/office/drawing/2016/5/9/chartex" xmlns:cx4="http://schemas.microsoft.com/office/drawing/2016/5/10/chartex" xmlns:cx5="http://schemas.microsoft.com/office/drawing/2016/5/11/chartex" xmlns:cx6="http://schemas.microsoft.com/office/drawing/2016/5/12/chartex" xmlns:cx7="http://schemas.microsoft.com/office/drawing/2016/5/13/chartex" xmlns:cx8="http://schemas.microsoft.com/office/drawing/2016/5/14/chartex" xmlns:mc="http://schemas.openxmlformats.org/markup-compatibility/2006" xmlns:aink="http://schemas.microsoft.com/office/drawing/2016/ink" xmlns:am3d="http://schemas.microsoft.com/office/drawing/2017/model3d" xmlns:o="urn:schemas-microsoft-com:office:office" xmlns:r="http://schemas.openxmlformats.org/officeDocument/2006/relationships" xmlns:m="http://schemas.openxmlformats.org/officeDocument/2006/math" xmlns:v="urn:schemas-microsoft-com:vml" xmlns:wp14="http://schemas.microsoft.com/office/word/2010/wordprocessingDrawing" xmlns:wp="http://schemas.openxmlformats.org/drawingml/2006/wordprocessingDrawing" xmlns:w10="urn:schemas-microsoft-com:office:word" xmlns:w="http://schemas.openxmlformats.org/wordprocessingml/2006/main" xmlns:w14="http://schemas.microsoft.com/office/word/2010/wordml" xmlns:w15="http://schemas.microsoft.com/office/word/2012/wordml" xmlns:w16cid="http://schemas.microsoft.com/office/word/2016/wordml/cid" xmlns:w16se="http://schemas.microsoft.com/office/word/2015/wordml/symex" xmlns:wpg="http://schemas.microsoft.com/office/word/2010/wordprocessingGroup" xmlns:wpi="http://schemas.microsoft.com/office/word/2010/wordprocessingInk" xmlns:wne="http://schemas.microsoft.com/office/word/2006/wordml" xmlns:wps="http://schemas.microsoft.com/office/word/2010/wordprocessingShape" mc:Ignorable="w14 w15 w16se w16cid wp14">
   <w:body>
     <w:p>
       <w:pPr>
@@ -191,13 +191,27 @@
         <w:rPr>
           <w:lang w:eastAsia="fr-FR"/>
         </w:rPr>
-        <w:t xml:space="preserve"> le premier tableau balls</w:t>
-      </w:r>
-      <w:r>
-        <w:rPr>
-          <w:lang w:eastAsia="fr-FR"/>
-        </w:rPr>
-        <w:t>[]</w:t>
+        <w:t xml:space="preserve"> le premier tableau </w:t>
+      </w:r>
+      <w:proofErr w:type="gramStart"/>
+      <w:r>
+        <w:rPr>
+          <w:lang w:eastAsia="fr-FR"/>
+        </w:rPr>
+        <w:t>balls</w:t>
+      </w:r>
+      <w:r>
+        <w:rPr>
+          <w:lang w:eastAsia="fr-FR"/>
+        </w:rPr>
+        <w:t>[</w:t>
+      </w:r>
+      <w:proofErr w:type="gramEnd"/>
+      <w:r>
+        <w:rPr>
+          <w:lang w:eastAsia="fr-FR"/>
+        </w:rPr>
+        <w:t>]</w:t>
       </w:r>
       <w:r>
         <w:rPr>
@@ -295,11 +309,19 @@
           <w:lang w:eastAsia="fr-FR"/>
         </w:rPr>
       </w:pPr>
-      <w:r>
-        <w:rPr>
-          <w:lang w:eastAsia="fr-FR"/>
-        </w:rPr>
-        <w:t xml:space="preserve">reInit() </w:t>
+      <w:proofErr w:type="gramStart"/>
+      <w:r>
+        <w:rPr>
+          <w:lang w:eastAsia="fr-FR"/>
+        </w:rPr>
+        <w:t>reInit(</w:t>
+      </w:r>
+      <w:proofErr w:type="gramEnd"/>
+      <w:r>
+        <w:rPr>
+          <w:lang w:eastAsia="fr-FR"/>
+        </w:rPr>
+        <w:t xml:space="preserve">) </w:t>
       </w:r>
       <w:r>
         <w:rPr>
@@ -337,11 +359,19 @@
           <w:lang w:eastAsia="fr-FR"/>
         </w:rPr>
       </w:pPr>
-      <w:r>
-        <w:rPr>
-          <w:lang w:eastAsia="fr-FR"/>
-        </w:rPr>
-        <w:t xml:space="preserve">getNbBalls renvoie simplement la longueur du tableau balls ce qui </w:t>
+      <w:proofErr w:type="gramStart"/>
+      <w:r>
+        <w:rPr>
+          <w:lang w:eastAsia="fr-FR"/>
+        </w:rPr>
+        <w:t>getNbBalls</w:t>
+      </w:r>
+      <w:proofErr w:type="gramEnd"/>
+      <w:r>
+        <w:rPr>
+          <w:lang w:eastAsia="fr-FR"/>
+        </w:rPr>
+        <w:t xml:space="preserve"> renvoie simplement la longueur du tableau balls ce qui </w:t>
       </w:r>
       <w:r>
         <w:rPr>
@@ -367,11 +397,19 @@
           <w:lang w:eastAsia="fr-FR"/>
         </w:rPr>
       </w:pPr>
-      <w:r>
-        <w:rPr>
-          <w:lang w:eastAsia="fr-FR"/>
-        </w:rPr>
-        <w:t>getBall() permet d’</w:t>
+      <w:proofErr w:type="gramStart"/>
+      <w:r>
+        <w:rPr>
+          <w:lang w:eastAsia="fr-FR"/>
+        </w:rPr>
+        <w:t>getBall(</w:t>
+      </w:r>
+      <w:proofErr w:type="gramEnd"/>
+      <w:r>
+        <w:rPr>
+          <w:lang w:eastAsia="fr-FR"/>
+        </w:rPr>
+        <w:t>) permet d’</w:t>
       </w:r>
       <w:r>
         <w:rPr>
@@ -403,11 +441,19 @@
           <w:lang w:eastAsia="fr-FR"/>
         </w:rPr>
       </w:pPr>
-      <w:r>
-        <w:rPr>
-          <w:lang w:eastAsia="fr-FR"/>
-        </w:rPr>
-        <w:t>toString()</w:t>
+      <w:proofErr w:type="gramStart"/>
+      <w:r>
+        <w:rPr>
+          <w:lang w:eastAsia="fr-FR"/>
+        </w:rPr>
+        <w:t>toString(</w:t>
+      </w:r>
+      <w:proofErr w:type="gramEnd"/>
+      <w:r>
+        <w:rPr>
+          <w:lang w:eastAsia="fr-FR"/>
+        </w:rPr>
+        <w:t>)</w:t>
       </w:r>
       <w:r>
         <w:rPr>
@@ -522,6 +568,7 @@
         <w:t xml:space="preserve"> </w:t>
       </w:r>
       <w:proofErr w:type="spellStart"/>
+      <w:proofErr w:type="gramStart"/>
       <w:r>
         <w:rPr>
           <w:lang w:eastAsia="fr-FR"/>
@@ -533,7 +580,14 @@
         <w:rPr>
           <w:lang w:eastAsia="fr-FR"/>
         </w:rPr>
-        <w:t>().</w:t>
+        <w:t>(</w:t>
+      </w:r>
+      <w:proofErr w:type="gramEnd"/>
+      <w:r>
+        <w:rPr>
+          <w:lang w:eastAsia="fr-FR"/>
+        </w:rPr>
+        <w:t>).</w:t>
       </w:r>
     </w:p>
     <w:p>
@@ -695,28 +749,37 @@
           <w:lang w:eastAsia="fr-FR"/>
         </w:rPr>
         <w:lastRenderedPageBreak/>
-        <w:t>Automates Cellulai</w:t>
-      </w:r>
-      <w:r>
-        <w:rPr>
-          <w:rFonts w:eastAsia="Times New Roman"/>
-          <w:lang w:eastAsia="fr-FR"/>
-        </w:rPr>
-        <w:t>re</w:t>
-      </w:r>
-      <w:r>
-        <w:rPr>
-          <w:rFonts w:eastAsia="Times New Roman"/>
-          <w:lang w:eastAsia="fr-FR"/>
-        </w:rPr>
-        <w:t>s</w:t>
-      </w:r>
-      <w:r>
-        <w:rPr>
-          <w:rFonts w:eastAsia="Times New Roman"/>
-          <w:lang w:eastAsia="fr-FR"/>
-        </w:rPr>
+        <w:t>Automates Cellulaires</w:t>
+      </w:r>
+    </w:p>
+    <w:p>
+      <w:pPr>
+        <w:pStyle w:val="Cor"/>
+      </w:pPr>
+      <w:r>
+        <w:t>Les trois automates cellulaires</w:t>
+      </w:r>
+      <w:r>
         <w:t xml:space="preserve"> </w:t>
+      </w:r>
+      <w:r>
+        <w:t xml:space="preserve">héritent de la classe </w:t>
+      </w:r>
+      <w:proofErr w:type="spellStart"/>
+      <w:r>
+        <w:t>AutomateCellulaire</w:t>
+      </w:r>
+      <w:proofErr w:type="spellEnd"/>
+      <w:r>
+        <w:t xml:space="preserve"> et leurs simulations sont réalisées grâce aux classes qui héritent de </w:t>
+      </w:r>
+      <w:proofErr w:type="spellStart"/>
+      <w:r>
+        <w:t>AutomateSimulator</w:t>
+      </w:r>
+      <w:proofErr w:type="spellEnd"/>
+      <w:r>
+        <w:t>.</w:t>
       </w:r>
     </w:p>
     <w:p>
@@ -732,9 +795,9 @@
         </w:rPr>
         <w:drawing>
           <wp:inline distT="0" distB="0" distL="0" distR="0">
-            <wp:extent cx="5760720" cy="4041775"/>
+            <wp:extent cx="5759450" cy="4064000"/>
             <wp:effectExtent l="0" t="0" r="0" b="0"/>
-            <wp:docPr id="4" name="Image 4"/>
+            <wp:docPr id="2" name="Image 2"/>
             <wp:cNvGraphicFramePr>
               <a:graphicFrameLocks xmlns:a="http://schemas.openxmlformats.org/drawingml/2006/main" noChangeAspect="1"/>
             </wp:cNvGraphicFramePr>
@@ -742,8 +805,10 @@
               <a:graphicData uri="http://schemas.openxmlformats.org/drawingml/2006/picture">
                 <pic:pic xmlns:pic="http://schemas.openxmlformats.org/drawingml/2006/picture">
                   <pic:nvPicPr>
-                    <pic:cNvPr id="4" name="ifangnpndepbcgnc.png"/>
-                    <pic:cNvPicPr/>
+                    <pic:cNvPr id="0" name="Image 3"/>
+                    <pic:cNvPicPr>
+                      <a:picLocks noChangeAspect="1" noChangeArrowheads="1"/>
+                    </pic:cNvPicPr>
                   </pic:nvPicPr>
                   <pic:blipFill>
                     <a:blip r:embed="rId6">
@@ -753,18 +818,23 @@
                         </a:ext>
                       </a:extLst>
                     </a:blip>
+                    <a:srcRect/>
                     <a:stretch>
                       <a:fillRect/>
                     </a:stretch>
                   </pic:blipFill>
-                  <pic:spPr>
+                  <pic:spPr bwMode="auto">
                     <a:xfrm>
                       <a:off x="0" y="0"/>
-                      <a:ext cx="5760720" cy="4041775"/>
+                      <a:ext cx="5759450" cy="4064000"/>
                     </a:xfrm>
                     <a:prstGeom prst="rect">
                       <a:avLst/>
                     </a:prstGeom>
+                    <a:noFill/>
+                    <a:ln>
+                      <a:noFill/>
+                    </a:ln>
                   </pic:spPr>
                 </pic:pic>
               </a:graphicData>
@@ -791,106 +861,43 @@
     </w:p>
     <w:p>
       <w:pPr>
-        <w:rPr>
-          <w:lang w:eastAsia="fr-FR"/>
-        </w:rPr>
-      </w:pPr>
-      <w:r>
-        <w:rPr>
-          <w:lang w:eastAsia="fr-FR"/>
-        </w:rPr>
-        <w:t>Le</w:t>
-      </w:r>
-      <w:r>
-        <w:rPr>
-          <w:lang w:eastAsia="fr-FR"/>
-        </w:rPr>
-        <w:t>s automates</w:t>
-      </w:r>
-      <w:r>
-        <w:rPr>
-          <w:lang w:eastAsia="fr-FR"/>
-        </w:rPr>
-        <w:t xml:space="preserve"> sont tous </w:t>
-      </w:r>
-      <w:r>
-        <w:rPr>
-          <w:lang w:eastAsia="fr-FR"/>
-        </w:rPr>
-        <w:t>regroupés</w:t>
-      </w:r>
-      <w:r>
-        <w:rPr>
-          <w:lang w:eastAsia="fr-FR"/>
-        </w:rPr>
-        <w:t xml:space="preserve"> sous une même classe abstraite: la classe AutomateCellulaire. </w:t>
-      </w:r>
-      <w:r>
-        <w:rPr>
-          <w:lang w:eastAsia="fr-FR"/>
-        </w:rPr>
-        <w:t xml:space="preserve">Chaque automate </w:t>
-      </w:r>
-      <w:r>
-        <w:rPr>
-          <w:lang w:eastAsia="fr-FR"/>
-        </w:rPr>
-        <w:t>possède</w:t>
-      </w:r>
-      <w:r>
-        <w:rPr>
-          <w:lang w:eastAsia="fr-FR"/>
-        </w:rPr>
-        <w:t xml:space="preserve">  trois grilles de cellules : grilleCour les cellules a l’instant t, grilleSuiv les cellules a l’instant t+1 et grilleOri les cellules dans leur position d’origine ainsi que leur nombre de lignes et de colonnes.</w:t>
-      </w:r>
-    </w:p>
-    <w:p>
-      <w:pPr>
-        <w:rPr>
-          <w:lang w:eastAsia="fr-FR"/>
-        </w:rPr>
-      </w:pPr>
-      <w:r>
-        <w:rPr>
-          <w:lang w:eastAsia="fr-FR"/>
-        </w:rPr>
-        <w:t xml:space="preserve">La classe Cellule </w:t>
-      </w:r>
-      <w:r>
-        <w:rPr>
-          <w:lang w:eastAsia="fr-FR"/>
-        </w:rPr>
-        <w:t>hérite</w:t>
-      </w:r>
-      <w:r>
-        <w:rPr>
-          <w:lang w:eastAsia="fr-FR"/>
-        </w:rPr>
-        <w:t xml:space="preserve"> de Point, on lui ajoute en variable un </w:t>
-      </w:r>
-      <w:r>
-        <w:rPr>
-          <w:lang w:eastAsia="fr-FR"/>
-        </w:rPr>
-        <w:t>état</w:t>
-      </w:r>
-      <w:r>
-        <w:rPr>
-          <w:lang w:eastAsia="fr-FR"/>
-        </w:rPr>
-        <w:t xml:space="preserve"> (int) et en </w:t>
-      </w:r>
-      <w:r>
-        <w:rPr>
-          <w:lang w:eastAsia="fr-FR"/>
-        </w:rPr>
-        <w:t>méthode</w:t>
-      </w:r>
-      <w:r>
-        <w:rPr>
-          <w:lang w:eastAsia="fr-FR"/>
-        </w:rPr>
-        <w:t> :</w:t>
+        <w:pStyle w:val="Titre3"/>
+        <w:rPr>
+          <w:lang w:eastAsia="fr-FR"/>
+        </w:rPr>
+      </w:pPr>
+      <w:r>
+        <w:rPr>
+          <w:lang w:eastAsia="fr-FR"/>
+        </w:rPr>
+        <w:t>Cellule</w:t>
+      </w:r>
+    </w:p>
+    <w:p>
+      <w:pPr>
+        <w:rPr>
+          <w:lang w:eastAsia="fr-FR"/>
+        </w:rPr>
+      </w:pPr>
+      <w:r>
+        <w:rPr>
+          <w:lang w:eastAsia="fr-FR"/>
+        </w:rPr>
+        <w:t xml:space="preserve">La classe Cellule est utilisée indifféremment pour </w:t>
+      </w:r>
+      <w:proofErr w:type="gramStart"/>
+      <w:r>
+        <w:rPr>
+          <w:lang w:eastAsia="fr-FR"/>
+        </w:rPr>
+        <w:t>les trois automate</w:t>
+      </w:r>
+      <w:proofErr w:type="gramEnd"/>
+      <w:r>
+        <w:rPr>
+          <w:lang w:eastAsia="fr-FR"/>
+        </w:rPr>
+        <w:t>. Celle-ci hérite de la classe Point à laquelle on ajoute un attribut entier représentant l’état de la cellule et les méthodes suivantes :</w:t>
       </w:r>
     </w:p>
     <w:p>
@@ -898,29 +905,34 @@
         <w:pStyle w:val="Paragraphedeliste"/>
         <w:numPr>
           <w:ilvl w:val="0"/>
-          <w:numId w:val="4"/>
+          <w:numId w:val="9"/>
         </w:numPr>
-        <w:rPr>
-          <w:lang w:eastAsia="fr-FR"/>
-        </w:rPr>
-      </w:pPr>
-      <w:r>
-        <w:rPr>
-          <w:lang w:eastAsia="fr-FR"/>
-        </w:rPr>
-        <w:t>getCouleur() qui renvoie selon l’</w:t>
-      </w:r>
-      <w:r>
-        <w:rPr>
-          <w:lang w:eastAsia="fr-FR"/>
-        </w:rPr>
-        <w:t>état</w:t>
-      </w:r>
-      <w:r>
-        <w:rPr>
-          <w:lang w:eastAsia="fr-FR"/>
-        </w:rPr>
-        <w:t xml:space="preserve"> de la cellule une couleur parmi les 10 choisies</w:t>
+        <w:spacing w:line="256" w:lineRule="auto"/>
+        <w:rPr>
+          <w:lang w:eastAsia="fr-FR"/>
+        </w:rPr>
+      </w:pPr>
+      <w:proofErr w:type="spellStart"/>
+      <w:proofErr w:type="gramStart"/>
+      <w:r>
+        <w:rPr>
+          <w:lang w:eastAsia="fr-FR"/>
+        </w:rPr>
+        <w:t>getCouleur</w:t>
+      </w:r>
+      <w:proofErr w:type="spellEnd"/>
+      <w:r>
+        <w:rPr>
+          <w:lang w:eastAsia="fr-FR"/>
+        </w:rPr>
+        <w:t>(</w:t>
+      </w:r>
+      <w:proofErr w:type="gramEnd"/>
+      <w:r>
+        <w:rPr>
+          <w:lang w:eastAsia="fr-FR"/>
+        </w:rPr>
+        <w:t>) qui renvoie selon l’état de la cellule une couleur parmi les 10 choisies</w:t>
       </w:r>
     </w:p>
     <w:p>
@@ -928,66 +940,125 @@
         <w:pStyle w:val="Paragraphedeliste"/>
         <w:numPr>
           <w:ilvl w:val="0"/>
-          <w:numId w:val="4"/>
+          <w:numId w:val="9"/>
         </w:numPr>
-        <w:rPr>
-          <w:lang w:eastAsia="fr-FR"/>
-        </w:rPr>
-      </w:pPr>
-      <w:r>
-        <w:rPr>
-          <w:lang w:eastAsia="fr-FR"/>
-        </w:rPr>
-        <w:t>estVivante qui renvoie une boolean true si l’</w:t>
-      </w:r>
-      <w:r>
-        <w:rPr>
-          <w:lang w:eastAsia="fr-FR"/>
-        </w:rPr>
-        <w:t>état</w:t>
-      </w:r>
-      <w:r>
-        <w:rPr>
-          <w:lang w:eastAsia="fr-FR"/>
-        </w:rPr>
-        <w:t xml:space="preserve"> est </w:t>
-      </w:r>
-      <w:r>
-        <w:rPr>
-          <w:lang w:eastAsia="fr-FR"/>
-        </w:rPr>
-        <w:t>supérieur</w:t>
-      </w:r>
+        <w:spacing w:line="256" w:lineRule="auto"/>
+        <w:rPr>
+          <w:lang w:eastAsia="fr-FR"/>
+        </w:rPr>
+      </w:pPr>
+      <w:proofErr w:type="spellStart"/>
+      <w:proofErr w:type="gramStart"/>
+      <w:r>
+        <w:rPr>
+          <w:lang w:eastAsia="fr-FR"/>
+        </w:rPr>
+        <w:t>estVivante</w:t>
+      </w:r>
+      <w:proofErr w:type="spellEnd"/>
+      <w:proofErr w:type="gramEnd"/>
+      <w:r>
+        <w:rPr>
+          <w:lang w:eastAsia="fr-FR"/>
+        </w:rPr>
+        <w:t xml:space="preserve"> qui renvoie une </w:t>
+      </w:r>
+      <w:proofErr w:type="spellStart"/>
+      <w:r>
+        <w:rPr>
+          <w:lang w:eastAsia="fr-FR"/>
+        </w:rPr>
+        <w:t>boolean</w:t>
+      </w:r>
+      <w:proofErr w:type="spellEnd"/>
       <w:r>
         <w:rPr>
           <w:lang w:eastAsia="fr-FR"/>
         </w:rPr>
         <w:t xml:space="preserve"> </w:t>
       </w:r>
-      <w:r>
-        <w:rPr>
-          <w:lang w:eastAsia="fr-FR"/>
-        </w:rPr>
-        <w:t>à</w:t>
-      </w:r>
-      <w:r>
-        <w:rPr>
-          <w:lang w:eastAsia="fr-FR"/>
-        </w:rPr>
-        <w:t xml:space="preserve"> 1.</w:t>
-      </w:r>
-    </w:p>
-    <w:p>
-      <w:pPr>
-        <w:rPr>
-          <w:lang w:eastAsia="fr-FR"/>
-        </w:rPr>
-      </w:pPr>
-      <w:r>
-        <w:rPr>
-          <w:lang w:eastAsia="fr-FR"/>
-        </w:rPr>
-        <w:t>La classe abstraite AutomateCellulaire</w:t>
+      <w:proofErr w:type="spellStart"/>
+      <w:r>
+        <w:rPr>
+          <w:lang w:eastAsia="fr-FR"/>
+        </w:rPr>
+        <w:t>true</w:t>
+      </w:r>
+      <w:proofErr w:type="spellEnd"/>
+      <w:r>
+        <w:rPr>
+          <w:lang w:eastAsia="fr-FR"/>
+        </w:rPr>
+        <w:t xml:space="preserve"> si l’état est supérieur à 1.</w:t>
+      </w:r>
+    </w:p>
+    <w:p>
+      <w:pPr>
+        <w:pStyle w:val="Titre3"/>
+        <w:rPr>
+          <w:lang w:eastAsia="fr-FR"/>
+        </w:rPr>
+      </w:pPr>
+      <w:r>
+        <w:rPr>
+          <w:lang w:eastAsia="fr-FR"/>
+        </w:rPr>
+        <w:t xml:space="preserve">Classe </w:t>
+      </w:r>
+      <w:r>
+        <w:rPr>
+          <w:lang w:eastAsia="fr-FR"/>
+        </w:rPr>
+        <w:t xml:space="preserve">abstraite </w:t>
+      </w:r>
+      <w:proofErr w:type="spellStart"/>
+      <w:r>
+        <w:rPr>
+          <w:lang w:eastAsia="fr-FR"/>
+        </w:rPr>
+        <w:t>AutomateCellulaire</w:t>
+      </w:r>
+      <w:proofErr w:type="spellEnd"/>
+    </w:p>
+    <w:p>
+      <w:pPr>
+        <w:rPr>
+          <w:lang w:eastAsia="fr-FR"/>
+        </w:rPr>
+      </w:pPr>
+      <w:r>
+        <w:rPr>
+          <w:lang w:eastAsia="fr-FR"/>
+        </w:rPr>
+        <w:t>Les automates héritent tous de la classe abstraite ‘</w:t>
+      </w:r>
+      <w:proofErr w:type="spellStart"/>
+      <w:r>
+        <w:rPr>
+          <w:lang w:eastAsia="fr-FR"/>
+        </w:rPr>
+        <w:t>AutomateCellulaire</w:t>
+      </w:r>
+      <w:proofErr w:type="spellEnd"/>
+      <w:r>
+        <w:rPr>
+          <w:lang w:eastAsia="fr-FR"/>
+        </w:rPr>
+        <w:t xml:space="preserve">’. Chaque automate </w:t>
+      </w:r>
+      <w:proofErr w:type="gramStart"/>
+      <w:r>
+        <w:rPr>
+          <w:lang w:eastAsia="fr-FR"/>
+        </w:rPr>
+        <w:t>possède  trois</w:t>
+      </w:r>
+      <w:proofErr w:type="gramEnd"/>
+      <w:r>
+        <w:rPr>
+          <w:lang w:eastAsia="fr-FR"/>
+        </w:rPr>
+        <w:t xml:space="preserve"> grilles de cellules : </w:t>
       </w:r>
     </w:p>
     <w:p>
@@ -995,41 +1066,28 @@
         <w:pStyle w:val="Paragraphedeliste"/>
         <w:numPr>
           <w:ilvl w:val="0"/>
-          <w:numId w:val="5"/>
+          <w:numId w:val="10"/>
         </w:numPr>
-        <w:rPr>
-          <w:lang w:eastAsia="fr-FR"/>
-        </w:rPr>
-      </w:pPr>
-      <w:r>
-        <w:rPr>
-          <w:lang w:eastAsia="fr-FR"/>
-        </w:rPr>
-        <w:t xml:space="preserve">Elle </w:t>
-      </w:r>
-      <w:r>
-        <w:rPr>
-          <w:lang w:eastAsia="fr-FR"/>
-        </w:rPr>
-        <w:t>possède</w:t>
-      </w:r>
-      <w:r>
-        <w:rPr>
-          <w:lang w:eastAsia="fr-FR"/>
-        </w:rPr>
-        <w:t xml:space="preserve"> deux constructeurs : celui par </w:t>
-      </w:r>
-      <w:r>
-        <w:rPr>
-          <w:lang w:eastAsia="fr-FR"/>
-        </w:rPr>
-        <w:t>défaut</w:t>
-      </w:r>
-      <w:r>
-        <w:rPr>
-          <w:lang w:eastAsia="fr-FR"/>
-        </w:rPr>
-        <w:t xml:space="preserve"> et un constructeur avec choix de lignes et de colonnes.</w:t>
+        <w:spacing w:line="256" w:lineRule="auto"/>
+        <w:rPr>
+          <w:lang w:eastAsia="fr-FR"/>
+        </w:rPr>
+      </w:pPr>
+      <w:proofErr w:type="spellStart"/>
+      <w:proofErr w:type="gramStart"/>
+      <w:r>
+        <w:rPr>
+          <w:lang w:eastAsia="fr-FR"/>
+        </w:rPr>
+        <w:t>grilleCour</w:t>
+      </w:r>
+      <w:proofErr w:type="spellEnd"/>
+      <w:proofErr w:type="gramEnd"/>
+      <w:r>
+        <w:rPr>
+          <w:lang w:eastAsia="fr-FR"/>
+        </w:rPr>
+        <w:t xml:space="preserve"> les cellules a l’instant t ; </w:t>
       </w:r>
     </w:p>
     <w:p>
@@ -1037,71 +1095,28 @@
         <w:pStyle w:val="Paragraphedeliste"/>
         <w:numPr>
           <w:ilvl w:val="0"/>
-          <w:numId w:val="5"/>
+          <w:numId w:val="10"/>
         </w:numPr>
-        <w:rPr>
-          <w:lang w:eastAsia="fr-FR"/>
-        </w:rPr>
-      </w:pPr>
-      <w:r>
-        <w:rPr>
-          <w:lang w:eastAsia="fr-FR"/>
-        </w:rPr>
-        <w:t xml:space="preserve">Une </w:t>
-      </w:r>
-      <w:r>
-        <w:rPr>
-          <w:lang w:eastAsia="fr-FR"/>
-        </w:rPr>
-        <w:t>méthode</w:t>
-      </w:r>
-      <w:r>
-        <w:rPr>
-          <w:lang w:eastAsia="fr-FR"/>
-        </w:rPr>
-        <w:t xml:space="preserve"> initEtat q</w:t>
-      </w:r>
-      <w:r>
-        <w:rPr>
-          <w:lang w:eastAsia="fr-FR"/>
-        </w:rPr>
-        <w:t xml:space="preserve">ui </w:t>
-      </w:r>
-      <w:r>
-        <w:rPr>
-          <w:lang w:eastAsia="fr-FR"/>
-        </w:rPr>
-        <w:t>initialise</w:t>
-      </w:r>
-      <w:r>
-        <w:rPr>
-          <w:lang w:eastAsia="fr-FR"/>
-        </w:rPr>
-        <w:t xml:space="preserve"> les </w:t>
-      </w:r>
-      <w:r>
-        <w:rPr>
-          <w:lang w:eastAsia="fr-FR"/>
-        </w:rPr>
-        <w:t>états</w:t>
-      </w:r>
-      <w:r>
-        <w:rPr>
-          <w:lang w:eastAsia="fr-FR"/>
-        </w:rPr>
-        <w:t xml:space="preserve"> lors de la </w:t>
-      </w:r>
-      <w:r>
-        <w:rPr>
-          <w:lang w:eastAsia="fr-FR"/>
-        </w:rPr>
-        <w:t>création</w:t>
-      </w:r>
-      <w:r>
-        <w:rPr>
-          <w:lang w:eastAsia="fr-FR"/>
-        </w:rPr>
-        <w:t xml:space="preserve"> du jeu.</w:t>
+        <w:spacing w:line="256" w:lineRule="auto"/>
+        <w:rPr>
+          <w:lang w:eastAsia="fr-FR"/>
+        </w:rPr>
+      </w:pPr>
+      <w:proofErr w:type="spellStart"/>
+      <w:proofErr w:type="gramStart"/>
+      <w:r>
+        <w:rPr>
+          <w:lang w:eastAsia="fr-FR"/>
+        </w:rPr>
+        <w:t>grilleSuiv</w:t>
+      </w:r>
+      <w:proofErr w:type="spellEnd"/>
+      <w:proofErr w:type="gramEnd"/>
+      <w:r>
+        <w:rPr>
+          <w:lang w:eastAsia="fr-FR"/>
+        </w:rPr>
+        <w:t xml:space="preserve"> les cellules a l’instant t+1, qui permet de faire les calculs ;</w:t>
       </w:r>
     </w:p>
     <w:p>
@@ -1109,53 +1124,28 @@
         <w:pStyle w:val="Paragraphedeliste"/>
         <w:numPr>
           <w:ilvl w:val="0"/>
-          <w:numId w:val="5"/>
+          <w:numId w:val="10"/>
         </w:numPr>
-        <w:rPr>
-          <w:lang w:eastAsia="fr-FR"/>
-        </w:rPr>
-      </w:pPr>
-      <w:r>
-        <w:rPr>
-          <w:lang w:eastAsia="fr-FR"/>
-        </w:rPr>
-        <w:t xml:space="preserve">Un abstract int randomEtat qui </w:t>
-      </w:r>
-      <w:r>
-        <w:rPr>
-          <w:lang w:eastAsia="fr-FR"/>
-        </w:rPr>
-        <w:t>génère</w:t>
-      </w:r>
-      <w:r>
-        <w:rPr>
-          <w:lang w:eastAsia="fr-FR"/>
-        </w:rPr>
-        <w:t xml:space="preserve"> un </w:t>
-      </w:r>
-      <w:r>
-        <w:rPr>
-          <w:lang w:eastAsia="fr-FR"/>
-        </w:rPr>
-        <w:t>état</w:t>
-      </w:r>
-      <w:r>
-        <w:rPr>
-          <w:lang w:eastAsia="fr-FR"/>
-        </w:rPr>
-        <w:t xml:space="preserve"> </w:t>
-      </w:r>
-      <w:r>
-        <w:rPr>
-          <w:lang w:eastAsia="fr-FR"/>
-        </w:rPr>
-        <w:t>aléatoire</w:t>
-      </w:r>
-      <w:r>
-        <w:rPr>
-          <w:lang w:eastAsia="fr-FR"/>
-        </w:rPr>
-        <w:t xml:space="preserve"> selon l’automate.</w:t>
+        <w:spacing w:line="256" w:lineRule="auto"/>
+        <w:rPr>
+          <w:lang w:eastAsia="fr-FR"/>
+        </w:rPr>
+      </w:pPr>
+      <w:proofErr w:type="spellStart"/>
+      <w:proofErr w:type="gramStart"/>
+      <w:r>
+        <w:rPr>
+          <w:lang w:eastAsia="fr-FR"/>
+        </w:rPr>
+        <w:t>grilleOri</w:t>
+      </w:r>
+      <w:proofErr w:type="spellEnd"/>
+      <w:proofErr w:type="gramEnd"/>
+      <w:r>
+        <w:rPr>
+          <w:lang w:eastAsia="fr-FR"/>
+        </w:rPr>
+        <w:t xml:space="preserve"> qui permet de sauvegarder les cellules dans leur état d’origine.</w:t>
       </w:r>
     </w:p>
     <w:p>
@@ -1163,41 +1153,18 @@
         <w:pStyle w:val="Paragraphedeliste"/>
         <w:numPr>
           <w:ilvl w:val="0"/>
-          <w:numId w:val="5"/>
+          <w:numId w:val="11"/>
         </w:numPr>
-        <w:rPr>
-          <w:lang w:eastAsia="fr-FR"/>
-        </w:rPr>
-      </w:pPr>
-      <w:r>
-        <w:rPr>
-          <w:lang w:eastAsia="fr-FR"/>
-        </w:rPr>
-        <w:t>getVoisin(Cellule c,int i)</w:t>
-      </w:r>
-      <w:r>
-        <w:rPr>
-          <w:lang w:eastAsia="fr-FR"/>
-        </w:rPr>
-        <w:t xml:space="preserve"> qui</w:t>
-      </w:r>
-      <w:r>
-        <w:rPr>
-          <w:lang w:eastAsia="fr-FR"/>
-        </w:rPr>
-        <w:t xml:space="preserve"> permet de </w:t>
-      </w:r>
-      <w:r>
-        <w:rPr>
-          <w:lang w:eastAsia="fr-FR"/>
-        </w:rPr>
-        <w:t>récupère</w:t>
-      </w:r>
-      <w:r>
-        <w:rPr>
-          <w:lang w:eastAsia="fr-FR"/>
-        </w:rPr>
-        <w:t xml:space="preserve"> la cellule voisine de c en position i.</w:t>
+        <w:spacing w:line="256" w:lineRule="auto"/>
+        <w:rPr>
+          <w:lang w:eastAsia="fr-FR"/>
+        </w:rPr>
+      </w:pPr>
+      <w:r>
+        <w:rPr>
+          <w:lang w:eastAsia="fr-FR"/>
+        </w:rPr>
+        <w:t>Elle possède deux constructeurs : celui par défaut et un constructeur avec choix du nombre de lignes et de colonnes.</w:t>
       </w:r>
     </w:p>
     <w:p>
@@ -1205,138 +1172,32 @@
         <w:pStyle w:val="Paragraphedeliste"/>
         <w:numPr>
           <w:ilvl w:val="0"/>
-          <w:numId w:val="5"/>
+          <w:numId w:val="11"/>
         </w:numPr>
-        <w:rPr>
-          <w:lang w:eastAsia="fr-FR"/>
-        </w:rPr>
-      </w:pPr>
-      <w:r>
-        <w:rPr>
-          <w:lang w:eastAsia="fr-FR"/>
-        </w:rPr>
-        <w:t xml:space="preserve">majAutomate() qui met </w:t>
-      </w:r>
-      <w:r>
-        <w:rPr>
-          <w:lang w:eastAsia="fr-FR"/>
-        </w:rPr>
-        <w:t>à</w:t>
-      </w:r>
-      <w:r>
-        <w:rPr>
-          <w:lang w:eastAsia="fr-FR"/>
-        </w:rPr>
-        <w:t xml:space="preserve"> jour la grille </w:t>
-      </w:r>
-      <w:r>
-        <w:rPr>
-          <w:lang w:eastAsia="fr-FR"/>
-        </w:rPr>
-        <w:t>grâce</w:t>
-      </w:r>
-      <w:r>
-        <w:rPr>
-          <w:lang w:eastAsia="fr-FR"/>
-        </w:rPr>
-        <w:t xml:space="preserve"> </w:t>
-      </w:r>
-      <w:r>
-        <w:rPr>
-          <w:lang w:eastAsia="fr-FR"/>
-        </w:rPr>
-        <w:t>à</w:t>
-      </w:r>
-      <w:r>
-        <w:rPr>
-          <w:lang w:eastAsia="fr-FR"/>
-        </w:rPr>
-        <w:t xml:space="preserve"> la </w:t>
-      </w:r>
-      <w:r>
-        <w:rPr>
-          <w:lang w:eastAsia="fr-FR"/>
-        </w:rPr>
-        <w:t>méthode</w:t>
-      </w:r>
-      <w:r>
-        <w:rPr>
-          <w:lang w:eastAsia="fr-FR"/>
-        </w:rPr>
-        <w:t xml:space="preserve"> abstraite majCellule  qui </w:t>
-      </w:r>
-      <w:r>
-        <w:rPr>
-          <w:lang w:eastAsia="fr-FR"/>
-        </w:rPr>
-        <w:t>elle-même</w:t>
-      </w:r>
-      <w:r>
-        <w:rPr>
-          <w:lang w:eastAsia="fr-FR"/>
-        </w:rPr>
-        <w:t xml:space="preserve"> met </w:t>
-      </w:r>
-      <w:r>
-        <w:rPr>
-          <w:lang w:eastAsia="fr-FR"/>
-        </w:rPr>
-        <w:t>à</w:t>
-      </w:r>
-      <w:r>
-        <w:rPr>
-          <w:lang w:eastAsia="fr-FR"/>
-        </w:rPr>
-        <w:t xml:space="preserve"> jour une cellule selon les </w:t>
-      </w:r>
-      <w:r>
-        <w:rPr>
-          <w:lang w:eastAsia="fr-FR"/>
-        </w:rPr>
-        <w:t>règles</w:t>
-      </w:r>
-      <w:r>
-        <w:rPr>
-          <w:lang w:eastAsia="fr-FR"/>
-        </w:rPr>
-        <w:t xml:space="preserve"> de chaque jeu.</w:t>
-      </w:r>
-    </w:p>
-    <w:p>
-      <w:pPr>
-        <w:rPr>
-          <w:lang w:eastAsia="fr-FR"/>
-        </w:rPr>
-      </w:pPr>
-      <w:r>
-        <w:rPr>
-          <w:lang w:eastAsia="fr-FR"/>
-        </w:rPr>
-        <w:t>Ainsi dans chaque automate il n’y a plus qu’</w:t>
-      </w:r>
-      <w:r>
-        <w:rPr>
-          <w:lang w:eastAsia="fr-FR"/>
-        </w:rPr>
-        <w:t>à</w:t>
-      </w:r>
-      <w:r>
-        <w:rPr>
-          <w:lang w:eastAsia="fr-FR"/>
-        </w:rPr>
-        <w:t xml:space="preserve"> </w:t>
-      </w:r>
-      <w:r>
-        <w:rPr>
-          <w:lang w:eastAsia="fr-FR"/>
-        </w:rPr>
-        <w:t>définir</w:t>
-      </w:r>
-      <w:r>
-        <w:rPr>
-          <w:lang w:eastAsia="fr-FR"/>
-        </w:rPr>
-        <w:t xml:space="preserve"> randomEtat, majCellule, leurs constructeurs, ainsi que leurs variables propres :</w:t>
+        <w:spacing w:line="256" w:lineRule="auto"/>
+        <w:rPr>
+          <w:lang w:eastAsia="fr-FR"/>
+        </w:rPr>
+      </w:pPr>
+      <w:r>
+        <w:rPr>
+          <w:lang w:eastAsia="fr-FR"/>
+        </w:rPr>
+        <w:t xml:space="preserve">Une méthode </w:t>
+      </w:r>
+      <w:proofErr w:type="spellStart"/>
+      <w:r>
+        <w:rPr>
+          <w:lang w:eastAsia="fr-FR"/>
+        </w:rPr>
+        <w:t>initEtat</w:t>
+      </w:r>
+      <w:proofErr w:type="spellEnd"/>
+      <w:r>
+        <w:rPr>
+          <w:lang w:eastAsia="fr-FR"/>
+        </w:rPr>
+        <w:t xml:space="preserve"> qui initialise les états lors de la création du jeu.</w:t>
       </w:r>
     </w:p>
     <w:p>
@@ -1344,23 +1205,46 @@
         <w:pStyle w:val="Paragraphedeliste"/>
         <w:numPr>
           <w:ilvl w:val="0"/>
-          <w:numId w:val="6"/>
+          <w:numId w:val="11"/>
         </w:numPr>
-        <w:rPr>
-          <w:lang w:eastAsia="fr-FR"/>
-        </w:rPr>
-      </w:pPr>
-      <w:r>
-        <w:rPr>
-          <w:lang w:eastAsia="fr-FR"/>
-        </w:rPr>
-        <w:t>Immigration : on ajoute une variable int n = le nombre d’</w:t>
-      </w:r>
-      <w:r>
-        <w:rPr>
-          <w:lang w:eastAsia="fr-FR"/>
-        </w:rPr>
-        <w:t>états</w:t>
+        <w:spacing w:line="256" w:lineRule="auto"/>
+        <w:rPr>
+          <w:lang w:eastAsia="fr-FR"/>
+        </w:rPr>
+      </w:pPr>
+      <w:r>
+        <w:rPr>
+          <w:lang w:eastAsia="fr-FR"/>
+        </w:rPr>
+        <w:t xml:space="preserve">Un abstract </w:t>
+      </w:r>
+      <w:proofErr w:type="spellStart"/>
+      <w:r>
+        <w:rPr>
+          <w:lang w:eastAsia="fr-FR"/>
+        </w:rPr>
+        <w:t>int</w:t>
+      </w:r>
+      <w:proofErr w:type="spellEnd"/>
+      <w:r>
+        <w:rPr>
+          <w:lang w:eastAsia="fr-FR"/>
+        </w:rPr>
+        <w:t xml:space="preserve"> </w:t>
+      </w:r>
+      <w:proofErr w:type="spellStart"/>
+      <w:r>
+        <w:rPr>
+          <w:lang w:eastAsia="fr-FR"/>
+        </w:rPr>
+        <w:t>randomEtat</w:t>
+      </w:r>
+      <w:proofErr w:type="spellEnd"/>
+      <w:r>
+        <w:rPr>
+          <w:lang w:eastAsia="fr-FR"/>
+        </w:rPr>
+        <w:t xml:space="preserve"> qui génère un état aléatoire selon l’automate.</w:t>
       </w:r>
     </w:p>
     <w:p>
@@ -1368,121 +1252,791 @@
         <w:pStyle w:val="Paragraphedeliste"/>
         <w:numPr>
           <w:ilvl w:val="0"/>
-          <w:numId w:val="6"/>
+          <w:numId w:val="11"/>
         </w:numPr>
-        <w:rPr>
-          <w:lang w:eastAsia="fr-FR"/>
-        </w:rPr>
-      </w:pPr>
+        <w:spacing w:line="256" w:lineRule="auto"/>
+        <w:rPr>
+          <w:lang w:eastAsia="fr-FR"/>
+        </w:rPr>
+      </w:pPr>
+      <w:proofErr w:type="spellStart"/>
+      <w:proofErr w:type="gramStart"/>
       <w:r>
         <w:rPr>
           <w:lang w:eastAsia="fr-FR"/>
         </w:rPr>
         <w:lastRenderedPageBreak/>
-        <w:t xml:space="preserve">Schelling : on ajoute les variables int k = seuil de la simulation, int nbCouleurs, nbCellulesVacantes et les listes de cellules celluleVacantes et newCellulesVacantes ainsi </w:t>
-      </w:r>
-      <w:r>
-        <w:rPr>
-          <w:lang w:eastAsia="fr-FR"/>
-        </w:rPr>
-        <w:t>q</w:t>
-      </w:r>
-      <w:r>
-        <w:rPr>
-          <w:lang w:eastAsia="fr-FR"/>
-        </w:rPr>
-        <w:t xml:space="preserve">ue les </w:t>
-      </w:r>
-      <w:r>
-        <w:rPr>
-          <w:lang w:eastAsia="fr-FR"/>
-        </w:rPr>
-        <w:t>méthodes</w:t>
-      </w:r>
-      <w:r>
-        <w:rPr>
-          <w:lang w:eastAsia="fr-FR"/>
-        </w:rPr>
-        <w:t xml:space="preserve"> suivantes : placeCellulesVacantes pour placer un nombre fixe de cellules vacantes sur la grille courante, placerandomCelluleVacantes pour en placer un nombre </w:t>
-      </w:r>
-      <w:r>
-        <w:rPr>
-          <w:lang w:eastAsia="fr-FR"/>
-        </w:rPr>
-        <w:t>aléatoire</w:t>
-      </w:r>
+        <w:t>getVoisin</w:t>
+      </w:r>
+      <w:proofErr w:type="spellEnd"/>
+      <w:r>
+        <w:rPr>
+          <w:lang w:eastAsia="fr-FR"/>
+        </w:rPr>
+        <w:t>(</w:t>
+      </w:r>
+      <w:proofErr w:type="gramEnd"/>
+      <w:r>
+        <w:rPr>
+          <w:lang w:eastAsia="fr-FR"/>
+        </w:rPr>
+        <w:t xml:space="preserve">Cellule </w:t>
+      </w:r>
+      <w:proofErr w:type="spellStart"/>
+      <w:r>
+        <w:rPr>
+          <w:lang w:eastAsia="fr-FR"/>
+        </w:rPr>
+        <w:t>c,int</w:t>
+      </w:r>
+      <w:proofErr w:type="spellEnd"/>
+      <w:r>
+        <w:rPr>
+          <w:lang w:eastAsia="fr-FR"/>
+        </w:rPr>
+        <w:t xml:space="preserve"> i) qui permet de récupère la cellule voisine de c en position i.</w:t>
+      </w:r>
+    </w:p>
+    <w:p>
+      <w:pPr>
+        <w:pStyle w:val="Paragraphedeliste"/>
+        <w:numPr>
+          <w:ilvl w:val="0"/>
+          <w:numId w:val="11"/>
+        </w:numPr>
+        <w:spacing w:line="256" w:lineRule="auto"/>
+        <w:rPr>
+          <w:lang w:eastAsia="fr-FR"/>
+        </w:rPr>
+      </w:pPr>
+      <w:proofErr w:type="spellStart"/>
+      <w:proofErr w:type="gramStart"/>
+      <w:r>
+        <w:rPr>
+          <w:lang w:eastAsia="fr-FR"/>
+        </w:rPr>
+        <w:t>majAutomate</w:t>
+      </w:r>
+      <w:proofErr w:type="spellEnd"/>
+      <w:r>
+        <w:rPr>
+          <w:lang w:eastAsia="fr-FR"/>
+        </w:rPr>
+        <w:t>(</w:t>
+      </w:r>
+      <w:proofErr w:type="gramEnd"/>
+      <w:r>
+        <w:rPr>
+          <w:lang w:eastAsia="fr-FR"/>
+        </w:rPr>
+        <w:t xml:space="preserve">) qui met à jour la grille grâce à la méthode abstraite </w:t>
+      </w:r>
+      <w:proofErr w:type="spellStart"/>
+      <w:r>
+        <w:rPr>
+          <w:lang w:eastAsia="fr-FR"/>
+        </w:rPr>
+        <w:t>majCellule</w:t>
+      </w:r>
+      <w:proofErr w:type="spellEnd"/>
+      <w:r>
+        <w:rPr>
+          <w:lang w:eastAsia="fr-FR"/>
+        </w:rPr>
+        <w:t xml:space="preserve">  qui elle-même met à jour une cellule selon les règles de chaque jeu.</w:t>
+      </w:r>
+    </w:p>
+    <w:p>
+      <w:pPr>
+        <w:pStyle w:val="Paragraphedeliste"/>
+        <w:spacing w:line="256" w:lineRule="auto"/>
+        <w:ind w:left="770"/>
+        <w:rPr>
+          <w:lang w:eastAsia="fr-FR"/>
+        </w:rPr>
+      </w:pPr>
+      <w:r>
+        <w:rPr>
+          <w:lang w:eastAsia="fr-FR"/>
+        </w:rPr>
+        <w:t xml:space="preserve">Lors d’un pas de simulation, les résultats des calculs sont toqués dans la grille suivante. Lorsque les calculs sont terminés pour ce </w:t>
+      </w:r>
+      <w:proofErr w:type="spellStart"/>
+      <w:r>
+        <w:rPr>
+          <w:lang w:eastAsia="fr-FR"/>
+        </w:rPr>
+        <w:t>step</w:t>
+      </w:r>
+      <w:proofErr w:type="spellEnd"/>
+      <w:r>
+        <w:rPr>
+          <w:lang w:eastAsia="fr-FR"/>
+        </w:rPr>
+        <w:t>, on inverse les grilles suivante et courante.</w:t>
+      </w:r>
+    </w:p>
+    <w:p>
+      <w:pPr>
+        <w:rPr>
+          <w:lang w:eastAsia="fr-FR"/>
+        </w:rPr>
+      </w:pPr>
+      <w:r>
+        <w:rPr>
+          <w:lang w:eastAsia="fr-FR"/>
+        </w:rPr>
+        <w:t xml:space="preserve">Ainsi dans chaque automate il n’y a plus qu’à définir </w:t>
+      </w:r>
+      <w:proofErr w:type="spellStart"/>
+      <w:r>
+        <w:rPr>
+          <w:lang w:eastAsia="fr-FR"/>
+        </w:rPr>
+        <w:t>randomEtat</w:t>
+      </w:r>
+      <w:proofErr w:type="spellEnd"/>
       <w:r>
         <w:rPr>
           <w:lang w:eastAsia="fr-FR"/>
         </w:rPr>
         <w:t xml:space="preserve">, </w:t>
       </w:r>
-      <w:r>
-        <w:rPr>
-          <w:lang w:eastAsia="fr-FR"/>
-        </w:rPr>
-        <w:t>déménagement</w:t>
-      </w:r>
-      <w:r>
-        <w:rPr>
-          <w:lang w:eastAsia="fr-FR"/>
-        </w:rPr>
-        <w:t xml:space="preserve"> pour </w:t>
-      </w:r>
-      <w:r>
-        <w:rPr>
-          <w:lang w:eastAsia="fr-FR"/>
-        </w:rPr>
-        <w:t>déplacer</w:t>
-      </w:r>
-      <w:r>
-        <w:rPr>
-          <w:lang w:eastAsia="fr-FR"/>
-        </w:rPr>
-        <w:t xml:space="preserve"> les </w:t>
-      </w:r>
-      <w:r>
-        <w:rPr>
-          <w:lang w:eastAsia="fr-FR"/>
-        </w:rPr>
-        <w:t>familles</w:t>
-      </w:r>
+      <w:proofErr w:type="spellStart"/>
+      <w:r>
+        <w:rPr>
+          <w:lang w:eastAsia="fr-FR"/>
+        </w:rPr>
+        <w:t>majCellule</w:t>
+      </w:r>
+      <w:proofErr w:type="spellEnd"/>
+      <w:r>
+        <w:rPr>
+          <w:lang w:eastAsia="fr-FR"/>
+        </w:rPr>
+        <w:t>, leurs constructeurs, ainsi que leurs variables propres :</w:t>
+      </w:r>
+    </w:p>
+    <w:p>
+      <w:pPr>
+        <w:rPr>
+          <w:lang w:eastAsia="fr-FR"/>
+        </w:rPr>
+      </w:pPr>
+    </w:p>
+    <w:p>
+      <w:pPr>
+        <w:pStyle w:val="Titre4"/>
+        <w:rPr>
+          <w:lang w:eastAsia="fr-FR"/>
+        </w:rPr>
+      </w:pPr>
+      <w:r>
+        <w:rPr>
+          <w:lang w:eastAsia="fr-FR"/>
+        </w:rPr>
+        <w:t>Immigration</w:t>
+      </w:r>
+    </w:p>
+    <w:p>
+      <w:pPr>
+        <w:pStyle w:val="Paragraphedeliste"/>
+        <w:rPr>
+          <w:lang w:eastAsia="fr-FR"/>
+        </w:rPr>
+      </w:pPr>
+      <w:r>
+        <w:rPr>
+          <w:lang w:eastAsia="fr-FR"/>
+        </w:rPr>
+        <w:t xml:space="preserve">Dans cette automate, on ajoute l’attribut n qui définit </w:t>
+      </w:r>
+      <w:proofErr w:type="gramStart"/>
+      <w:r>
+        <w:rPr>
+          <w:lang w:eastAsia="fr-FR"/>
+        </w:rPr>
+        <w:t>le nombres</w:t>
+      </w:r>
+      <w:proofErr w:type="gramEnd"/>
+      <w:r>
+        <w:rPr>
+          <w:lang w:eastAsia="fr-FR"/>
+        </w:rPr>
+        <w:t xml:space="preserve"> d’états.</w:t>
+      </w:r>
+    </w:p>
+    <w:p>
+      <w:pPr>
+        <w:pStyle w:val="Titre4"/>
+        <w:rPr>
+          <w:lang w:eastAsia="fr-FR"/>
+        </w:rPr>
+      </w:pPr>
+      <w:r>
+        <w:rPr>
+          <w:lang w:eastAsia="fr-FR"/>
+        </w:rPr>
+        <w:t>Schelling</w:t>
+      </w:r>
+    </w:p>
+    <w:p>
+      <w:pPr>
+        <w:rPr>
+          <w:lang w:eastAsia="fr-FR"/>
+        </w:rPr>
+      </w:pPr>
+      <w:r>
+        <w:rPr>
+          <w:lang w:eastAsia="fr-FR"/>
+        </w:rPr>
+        <w:t>Dans cette automate, nous avons ajouté les attributs suivants :</w:t>
+      </w:r>
+    </w:p>
+    <w:p>
+      <w:pPr>
+        <w:pStyle w:val="Paragraphedeliste"/>
+        <w:numPr>
+          <w:ilvl w:val="0"/>
+          <w:numId w:val="11"/>
+        </w:numPr>
+        <w:rPr>
+          <w:lang w:eastAsia="fr-FR"/>
+        </w:rPr>
+      </w:pPr>
+      <w:proofErr w:type="gramStart"/>
+      <w:r>
+        <w:rPr>
+          <w:lang w:eastAsia="fr-FR"/>
+        </w:rPr>
+        <w:t>k</w:t>
+      </w:r>
+      <w:proofErr w:type="gramEnd"/>
+      <w:r>
+        <w:rPr>
+          <w:lang w:eastAsia="fr-FR"/>
+        </w:rPr>
+        <w:t> : Seuil pour lequel une famille déménage ;</w:t>
+      </w:r>
+    </w:p>
+    <w:p>
+      <w:pPr>
+        <w:pStyle w:val="Paragraphedeliste"/>
+        <w:numPr>
+          <w:ilvl w:val="0"/>
+          <w:numId w:val="11"/>
+        </w:numPr>
+        <w:rPr>
+          <w:lang w:eastAsia="fr-FR"/>
+        </w:rPr>
+      </w:pPr>
+      <w:proofErr w:type="spellStart"/>
+      <w:proofErr w:type="gramStart"/>
+      <w:r>
+        <w:rPr>
+          <w:lang w:eastAsia="fr-FR"/>
+        </w:rPr>
+        <w:t>nbCouleurs</w:t>
+      </w:r>
+      <w:proofErr w:type="spellEnd"/>
+      <w:proofErr w:type="gramEnd"/>
+      <w:r>
+        <w:rPr>
+          <w:lang w:eastAsia="fr-FR"/>
+        </w:rPr>
+        <w:t> : Nombre de population différentes ;</w:t>
+      </w:r>
+    </w:p>
+    <w:p>
+      <w:pPr>
+        <w:pStyle w:val="Paragraphedeliste"/>
+        <w:numPr>
+          <w:ilvl w:val="0"/>
+          <w:numId w:val="11"/>
+        </w:numPr>
+        <w:rPr>
+          <w:lang w:eastAsia="fr-FR"/>
+        </w:rPr>
+      </w:pPr>
+      <w:proofErr w:type="spellStart"/>
+      <w:proofErr w:type="gramStart"/>
+      <w:r>
+        <w:rPr>
+          <w:lang w:eastAsia="fr-FR"/>
+        </w:rPr>
+        <w:t>nbCellulesVacantes</w:t>
+      </w:r>
+      <w:proofErr w:type="spellEnd"/>
+      <w:proofErr w:type="gramEnd"/>
+      <w:r>
+        <w:rPr>
+          <w:lang w:eastAsia="fr-FR"/>
+        </w:rPr>
+        <w:t> : Nombre de maison vide dans l’automate ;</w:t>
+      </w:r>
+    </w:p>
+    <w:p>
+      <w:pPr>
+        <w:pStyle w:val="Paragraphedeliste"/>
+        <w:numPr>
+          <w:ilvl w:val="0"/>
+          <w:numId w:val="11"/>
+        </w:numPr>
+        <w:rPr>
+          <w:lang w:eastAsia="fr-FR"/>
+        </w:rPr>
+      </w:pPr>
+      <w:r>
+        <w:rPr>
+          <w:lang w:eastAsia="fr-FR"/>
+        </w:rPr>
+        <w:t xml:space="preserve">List </w:t>
+      </w:r>
+      <w:proofErr w:type="spellStart"/>
+      <w:r>
+        <w:rPr>
+          <w:lang w:eastAsia="fr-FR"/>
+        </w:rPr>
+        <w:t>cellulesVacantes</w:t>
+      </w:r>
+      <w:proofErr w:type="spellEnd"/>
+      <w:r>
+        <w:rPr>
+          <w:lang w:eastAsia="fr-FR"/>
+        </w:rPr>
+        <w:t xml:space="preserve"> : La liste des cellules libre au début d’un </w:t>
+      </w:r>
+      <w:proofErr w:type="spellStart"/>
+      <w:r>
+        <w:rPr>
+          <w:lang w:eastAsia="fr-FR"/>
+        </w:rPr>
+        <w:t>step</w:t>
+      </w:r>
+      <w:proofErr w:type="spellEnd"/>
+      <w:r>
+        <w:rPr>
+          <w:lang w:eastAsia="fr-FR"/>
+        </w:rPr>
+        <w:t> ;</w:t>
+      </w:r>
+    </w:p>
+    <w:p>
+      <w:pPr>
+        <w:pStyle w:val="Paragraphedeliste"/>
+        <w:numPr>
+          <w:ilvl w:val="0"/>
+          <w:numId w:val="11"/>
+        </w:numPr>
+        <w:rPr>
+          <w:lang w:eastAsia="fr-FR"/>
+        </w:rPr>
+      </w:pPr>
+      <w:r>
+        <w:rPr>
+          <w:lang w:eastAsia="fr-FR"/>
+        </w:rPr>
+        <w:t xml:space="preserve">List </w:t>
+      </w:r>
+      <w:proofErr w:type="spellStart"/>
+      <w:r>
+        <w:rPr>
+          <w:lang w:eastAsia="fr-FR"/>
+        </w:rPr>
+        <w:t>newCellulesVacantes</w:t>
+      </w:r>
+      <w:proofErr w:type="spellEnd"/>
+      <w:r>
+        <w:rPr>
+          <w:lang w:eastAsia="fr-FR"/>
+        </w:rPr>
+        <w:t xml:space="preserve"> : Liste des cellules vide à la fin du </w:t>
+      </w:r>
+      <w:proofErr w:type="spellStart"/>
+      <w:r>
+        <w:rPr>
+          <w:lang w:eastAsia="fr-FR"/>
+        </w:rPr>
+        <w:t>step</w:t>
+      </w:r>
+      <w:proofErr w:type="spellEnd"/>
       <w:r>
         <w:rPr>
           <w:lang w:eastAsia="fr-FR"/>
         </w:rPr>
         <w:t>.</w:t>
       </w:r>
-      <w:r>
-        <w:rPr>
-          <w:lang w:eastAsia="fr-FR"/>
-        </w:rPr>
-        <w:br/>
-        <w:t xml:space="preserve">Remarque : il faut aussi </w:t>
-      </w:r>
-      <w:r>
-        <w:rPr>
-          <w:lang w:eastAsia="fr-FR"/>
-        </w:rPr>
-        <w:t>redéfinir</w:t>
-      </w:r>
-      <w:r>
-        <w:rPr>
-          <w:lang w:eastAsia="fr-FR"/>
-        </w:rPr>
-        <w:t xml:space="preserve"> la </w:t>
-      </w:r>
-      <w:r>
-        <w:rPr>
-          <w:lang w:eastAsia="fr-FR"/>
-        </w:rPr>
-        <w:t>méthode</w:t>
-      </w:r>
-      <w:r>
-        <w:rPr>
-          <w:lang w:eastAsia="fr-FR"/>
-        </w:rPr>
-        <w:t xml:space="preserve"> MajAutomate pour cet Automate car la liste des cellules vacantes doit se mettre </w:t>
+    </w:p>
+    <w:p>
+      <w:pPr>
+        <w:pStyle w:val="Paragraphedeliste"/>
+        <w:ind w:left="770"/>
+        <w:rPr>
+          <w:lang w:eastAsia="fr-FR"/>
+        </w:rPr>
+      </w:pPr>
+      <w:r>
+        <w:rPr>
+          <w:lang w:eastAsia="fr-FR"/>
+        </w:rPr>
+        <w:t xml:space="preserve">A chaque pas de simulation, on teste </w:t>
+      </w:r>
+      <w:proofErr w:type="spellStart"/>
+      <w:r>
+        <w:rPr>
+          <w:lang w:eastAsia="fr-FR"/>
+        </w:rPr>
+        <w:t>chaques</w:t>
+      </w:r>
+      <w:proofErr w:type="spellEnd"/>
+      <w:r>
+        <w:rPr>
+          <w:lang w:eastAsia="fr-FR"/>
+        </w:rPr>
+        <w:t xml:space="preserve"> familles pour voir si le nombre de voisin différents ne dépasse pas k. Si oui, on cherche dans la liste </w:t>
+      </w:r>
+      <w:proofErr w:type="spellStart"/>
+      <w:r>
+        <w:rPr>
+          <w:lang w:eastAsia="fr-FR"/>
+        </w:rPr>
+        <w:t>CelluleVacante</w:t>
+      </w:r>
+      <w:proofErr w:type="spellEnd"/>
+      <w:r>
+        <w:rPr>
+          <w:lang w:eastAsia="fr-FR"/>
+        </w:rPr>
+        <w:t xml:space="preserve"> une place libre et la famille déménage à </w:t>
+      </w:r>
+      <w:proofErr w:type="gramStart"/>
+      <w:r>
+        <w:rPr>
+          <w:lang w:eastAsia="fr-FR"/>
+        </w:rPr>
+        <w:t>cette emplacement</w:t>
+      </w:r>
+      <w:proofErr w:type="gramEnd"/>
+      <w:r>
+        <w:rPr>
+          <w:lang w:eastAsia="fr-FR"/>
+        </w:rPr>
+        <w:t xml:space="preserve">. La place ainsi libéré est insérée dans la liste </w:t>
+      </w:r>
+      <w:proofErr w:type="spellStart"/>
+      <w:r>
+        <w:rPr>
+          <w:lang w:eastAsia="fr-FR"/>
+        </w:rPr>
+        <w:t>NewCelluleVacante</w:t>
+      </w:r>
+      <w:proofErr w:type="spellEnd"/>
+      <w:r>
+        <w:rPr>
+          <w:lang w:eastAsia="fr-FR"/>
+        </w:rPr>
+        <w:t>.</w:t>
+      </w:r>
+    </w:p>
+    <w:p>
+      <w:pPr>
+        <w:pStyle w:val="Paragraphedeliste"/>
+        <w:ind w:left="770"/>
+        <w:rPr>
+          <w:lang w:eastAsia="fr-FR"/>
+        </w:rPr>
+      </w:pPr>
+      <w:r>
+        <w:rPr>
+          <w:lang w:eastAsia="fr-FR"/>
+        </w:rPr>
+        <w:t xml:space="preserve">A la fin du </w:t>
+      </w:r>
+      <w:proofErr w:type="spellStart"/>
+      <w:r>
+        <w:rPr>
+          <w:lang w:eastAsia="fr-FR"/>
+        </w:rPr>
+        <w:t>step</w:t>
+      </w:r>
+      <w:proofErr w:type="spellEnd"/>
+      <w:r>
+        <w:rPr>
+          <w:lang w:eastAsia="fr-FR"/>
+        </w:rPr>
+        <w:t xml:space="preserve"> de simulation, les nouvelles cellules vacantes sont ajoutées à la liste des cellules vacantes, c’est pourquoi </w:t>
+      </w:r>
+      <w:proofErr w:type="gramStart"/>
+      <w:r>
+        <w:rPr>
+          <w:lang w:eastAsia="fr-FR"/>
+        </w:rPr>
+        <w:t>on</w:t>
+      </w:r>
+      <w:proofErr w:type="gramEnd"/>
+      <w:r>
+        <w:rPr>
+          <w:lang w:eastAsia="fr-FR"/>
+        </w:rPr>
+        <w:t xml:space="preserve"> redéfini la méthode </w:t>
+      </w:r>
+      <w:proofErr w:type="spellStart"/>
+      <w:r>
+        <w:rPr>
+          <w:lang w:eastAsia="fr-FR"/>
+        </w:rPr>
+        <w:t>majAutomate</w:t>
+      </w:r>
+      <w:proofErr w:type="spellEnd"/>
+      <w:r>
+        <w:rPr>
+          <w:lang w:eastAsia="fr-FR"/>
+        </w:rPr>
+        <w:t xml:space="preserve"> dans cette version.</w:t>
+      </w:r>
+    </w:p>
+    <w:p>
+      <w:pPr>
+        <w:pStyle w:val="Titre3"/>
+        <w:rPr>
+          <w:lang w:eastAsia="fr-FR"/>
+        </w:rPr>
+      </w:pPr>
+      <w:proofErr w:type="spellStart"/>
+      <w:r>
+        <w:rPr>
+          <w:lang w:eastAsia="fr-FR"/>
+        </w:rPr>
+        <w:t>AutomateSimulator</w:t>
+      </w:r>
+      <w:proofErr w:type="spellEnd"/>
+    </w:p>
+    <w:p>
+      <w:pPr>
+        <w:rPr>
+          <w:lang w:eastAsia="fr-FR"/>
+        </w:rPr>
+      </w:pPr>
+      <w:proofErr w:type="spellStart"/>
+      <w:r>
+        <w:rPr>
+          <w:lang w:eastAsia="fr-FR"/>
+        </w:rPr>
+        <w:t>AutomateSimulator</w:t>
+      </w:r>
+      <w:proofErr w:type="spellEnd"/>
+      <w:r>
+        <w:rPr>
+          <w:lang w:eastAsia="fr-FR"/>
+        </w:rPr>
+        <w:t xml:space="preserve"> implémente </w:t>
+      </w:r>
+      <w:proofErr w:type="gramStart"/>
+      <w:r>
+        <w:rPr>
+          <w:lang w:eastAsia="fr-FR"/>
+        </w:rPr>
+        <w:t>toute les méthode utiles</w:t>
+      </w:r>
+      <w:proofErr w:type="gramEnd"/>
+      <w:r>
+        <w:rPr>
+          <w:lang w:eastAsia="fr-FR"/>
+        </w:rPr>
+        <w:t xml:space="preserve"> pour la simulation des automates. La classe mère utilise le concept de généricité. </w:t>
+      </w:r>
+      <w:r>
+        <w:rPr>
+          <w:lang w:eastAsia="fr-FR"/>
+        </w:rPr>
+        <w:t xml:space="preserve">Une variable temporaire Automate est utilisé dans </w:t>
+      </w:r>
+      <w:proofErr w:type="spellStart"/>
+      <w:r>
+        <w:rPr>
+          <w:lang w:eastAsia="fr-FR"/>
+        </w:rPr>
+        <w:t>AutomateSimulator</w:t>
+      </w:r>
+      <w:proofErr w:type="spellEnd"/>
+      <w:r>
+        <w:rPr>
+          <w:lang w:eastAsia="fr-FR"/>
+        </w:rPr>
+        <w:t xml:space="preserve"> </w:t>
+      </w:r>
+      <w:r>
+        <w:rPr>
+          <w:lang w:eastAsia="fr-FR"/>
+        </w:rPr>
+        <w:t xml:space="preserve">et permet de travailler indifféremment sur un </w:t>
+      </w:r>
+      <w:proofErr w:type="gramStart"/>
+      <w:r>
+        <w:rPr>
+          <w:lang w:eastAsia="fr-FR"/>
+        </w:rPr>
+        <w:t>des trois automate</w:t>
+      </w:r>
+      <w:proofErr w:type="gramEnd"/>
+      <w:r>
+        <w:rPr>
+          <w:lang w:eastAsia="fr-FR"/>
+        </w:rPr>
+        <w:t xml:space="preserve">. Cela nous permet de factoriser toutes les méthodes pour les trois automates, </w:t>
+      </w:r>
+      <w:proofErr w:type="gramStart"/>
+      <w:r>
+        <w:rPr>
+          <w:lang w:eastAsia="fr-FR"/>
+        </w:rPr>
+        <w:t>seul les constructeurs</w:t>
+      </w:r>
+      <w:proofErr w:type="gramEnd"/>
+      <w:r>
+        <w:rPr>
+          <w:lang w:eastAsia="fr-FR"/>
+        </w:rPr>
+        <w:t xml:space="preserve"> sont implémentés dans les fils afin de configurer l’automate.</w:t>
+      </w:r>
+    </w:p>
+    <w:p>
+      <w:pPr>
+        <w:pStyle w:val="Titre2"/>
+        <w:rPr>
+          <w:lang w:eastAsia="fr-FR"/>
+        </w:rPr>
+      </w:pPr>
+      <w:r>
+        <w:rPr>
+          <w:lang w:eastAsia="fr-FR"/>
+        </w:rPr>
+        <w:t xml:space="preserve">Tests &amp; </w:t>
+      </w:r>
+      <w:r>
+        <w:rPr>
+          <w:lang w:eastAsia="fr-FR"/>
+        </w:rPr>
+        <w:t>Résultats</w:t>
+      </w:r>
+    </w:p>
+    <w:p>
+      <w:pPr>
+        <w:rPr>
+          <w:lang w:eastAsia="fr-FR"/>
+        </w:rPr>
+      </w:pPr>
+      <w:r>
+        <w:rPr>
+          <w:lang w:eastAsia="fr-FR"/>
+        </w:rPr>
+        <w:t xml:space="preserve">Pour tester </w:t>
+      </w:r>
+      <w:proofErr w:type="gramStart"/>
+      <w:r>
+        <w:rPr>
+          <w:lang w:eastAsia="fr-FR"/>
+        </w:rPr>
+        <w:t>les trois automates cellulaire</w:t>
+      </w:r>
+      <w:proofErr w:type="gramEnd"/>
+      <w:r>
+        <w:rPr>
+          <w:lang w:eastAsia="fr-FR"/>
+        </w:rPr>
+        <w:t xml:space="preserve"> </w:t>
+      </w:r>
+      <w:r>
+        <w:rPr>
+          <w:lang w:eastAsia="fr-FR"/>
+        </w:rPr>
+        <w:t xml:space="preserve">il faut </w:t>
+      </w:r>
+      <w:r>
+        <w:rPr>
+          <w:lang w:eastAsia="fr-FR"/>
+        </w:rPr>
+        <w:t xml:space="preserve">lancer </w:t>
+      </w:r>
+      <w:r>
+        <w:rPr>
+          <w:lang w:eastAsia="fr-FR"/>
+        </w:rPr>
+        <w:t xml:space="preserve">les classes </w:t>
+      </w:r>
+      <w:proofErr w:type="spellStart"/>
+      <w:r>
+        <w:rPr>
+          <w:lang w:eastAsia="fr-FR"/>
+        </w:rPr>
+        <w:t>TestJdlvSimulator</w:t>
+      </w:r>
+      <w:proofErr w:type="spellEnd"/>
+      <w:r>
+        <w:rPr>
+          <w:lang w:eastAsia="fr-FR"/>
+        </w:rPr>
+        <w:t xml:space="preserve">, </w:t>
+      </w:r>
+      <w:proofErr w:type="spellStart"/>
+      <w:r>
+        <w:rPr>
+          <w:lang w:eastAsia="fr-FR"/>
+        </w:rPr>
+        <w:t>TestImigrationSimulator</w:t>
+      </w:r>
+      <w:proofErr w:type="spellEnd"/>
+      <w:r>
+        <w:rPr>
+          <w:lang w:eastAsia="fr-FR"/>
+        </w:rPr>
+        <w:t xml:space="preserve"> et </w:t>
+      </w:r>
+      <w:proofErr w:type="spellStart"/>
+      <w:r>
+        <w:rPr>
+          <w:lang w:eastAsia="fr-FR"/>
+        </w:rPr>
+        <w:t>TestSchellingSimulator</w:t>
+      </w:r>
+      <w:proofErr w:type="spellEnd"/>
+      <w:r>
+        <w:rPr>
+          <w:lang w:eastAsia="fr-FR"/>
+        </w:rPr>
+        <w:t>.</w:t>
+      </w:r>
+      <w:r>
+        <w:rPr>
+          <w:lang w:eastAsia="fr-FR"/>
+        </w:rPr>
+        <w:t xml:space="preserve"> </w:t>
+      </w:r>
+      <w:proofErr w:type="gramStart"/>
+      <w:r>
+        <w:rPr>
+          <w:lang w:eastAsia="fr-FR"/>
+        </w:rPr>
+        <w:t xml:space="preserve">Des </w:t>
+      </w:r>
+      <w:r>
+        <w:rPr>
+          <w:lang w:eastAsia="fr-FR"/>
+        </w:rPr>
+        <w:t xml:space="preserve"> scanners</w:t>
+      </w:r>
+      <w:proofErr w:type="gramEnd"/>
+      <w:r>
+        <w:rPr>
+          <w:lang w:eastAsia="fr-FR"/>
+        </w:rPr>
+        <w:t xml:space="preserve"> </w:t>
+      </w:r>
+      <w:r>
+        <w:rPr>
+          <w:lang w:eastAsia="fr-FR"/>
+        </w:rPr>
+        <w:t xml:space="preserve">sont utilisés pour permettre </w:t>
       </w:r>
       <w:r>
         <w:rPr>
@@ -1494,93 +2048,6 @@
         <w:rPr>
           <w:lang w:eastAsia="fr-FR"/>
         </w:rPr>
-        <w:t xml:space="preserve"> jour.</w:t>
-      </w:r>
-    </w:p>
-    <w:p>
-      <w:pPr>
-        <w:pStyle w:val="Titre2"/>
-        <w:rPr>
-          <w:lang w:eastAsia="fr-FR"/>
-        </w:rPr>
-      </w:pPr>
-      <w:r>
-        <w:rPr>
-          <w:lang w:eastAsia="fr-FR"/>
-        </w:rPr>
-        <w:t xml:space="preserve">Tests &amp; </w:t>
-      </w:r>
-      <w:r>
-        <w:rPr>
-          <w:lang w:eastAsia="fr-FR"/>
-        </w:rPr>
-        <w:t>Résultats</w:t>
-      </w:r>
-    </w:p>
-    <w:p>
-      <w:pPr>
-        <w:rPr>
-          <w:lang w:eastAsia="fr-FR"/>
-        </w:rPr>
-      </w:pPr>
-      <w:r>
-        <w:rPr>
-          <w:lang w:eastAsia="fr-FR"/>
-        </w:rPr>
-        <w:t xml:space="preserve">Dans les classes </w:t>
-      </w:r>
-      <w:proofErr w:type="spellStart"/>
-      <w:r>
-        <w:rPr>
-          <w:lang w:eastAsia="fr-FR"/>
-        </w:rPr>
-        <w:t>TestJdlvSimulator</w:t>
-      </w:r>
-      <w:proofErr w:type="spellEnd"/>
-      <w:r>
-        <w:rPr>
-          <w:lang w:eastAsia="fr-FR"/>
-        </w:rPr>
-        <w:t xml:space="preserve">, </w:t>
-      </w:r>
-      <w:proofErr w:type="spellStart"/>
-      <w:r>
-        <w:rPr>
-          <w:lang w:eastAsia="fr-FR"/>
-        </w:rPr>
-        <w:t>TestImigrationSimulator</w:t>
-      </w:r>
-      <w:proofErr w:type="spellEnd"/>
-      <w:r>
-        <w:rPr>
-          <w:lang w:eastAsia="fr-FR"/>
-        </w:rPr>
-        <w:t xml:space="preserve"> et </w:t>
-      </w:r>
-      <w:proofErr w:type="spellStart"/>
-      <w:r>
-        <w:rPr>
-          <w:lang w:eastAsia="fr-FR"/>
-        </w:rPr>
-        <w:t>TestSchellingSimulator</w:t>
-      </w:r>
-      <w:proofErr w:type="spellEnd"/>
-      <w:r>
-        <w:rPr>
-          <w:lang w:eastAsia="fr-FR"/>
-        </w:rPr>
-        <w:t xml:space="preserve"> on ajoute des scanners qui permettent </w:t>
-      </w:r>
-      <w:r>
-        <w:rPr>
-          <w:lang w:eastAsia="fr-FR"/>
-        </w:rPr>
-        <w:t>à</w:t>
-      </w:r>
-      <w:r>
-        <w:rPr>
-          <w:lang w:eastAsia="fr-FR"/>
-        </w:rPr>
         <w:t xml:space="preserve"> l’utilisateur de choisir la taille de la grille, et le nombre d’</w:t>
       </w:r>
       <w:r>
@@ -1593,61 +2060,13 @@
         <w:rPr>
           <w:lang w:eastAsia="fr-FR"/>
         </w:rPr>
-        <w:t>couleurs pour les deux derniers :</w:t>
-      </w:r>
-    </w:p>
-    <w:p>
-      <w:pPr>
-        <w:rPr>
-          <w:lang w:eastAsia="fr-FR"/>
-        </w:rPr>
-      </w:pPr>
-      <w:r>
-        <w:rPr>
-          <w:noProof/>
-          <w:lang w:eastAsia="fr-FR"/>
-        </w:rPr>
-        <w:drawing>
-          <wp:inline distT="0" distB="0" distL="0" distR="0">
-            <wp:extent cx="5760720" cy="1656715"/>
-            <wp:effectExtent l="0" t="0" r="0" b="635"/>
-            <wp:docPr id="6" name="Image 6"/>
-            <wp:cNvGraphicFramePr>
-              <a:graphicFrameLocks xmlns:a="http://schemas.openxmlformats.org/drawingml/2006/main" noChangeAspect="1"/>
-            </wp:cNvGraphicFramePr>
-            <a:graphic xmlns:a="http://schemas.openxmlformats.org/drawingml/2006/main">
-              <a:graphicData uri="http://schemas.openxmlformats.org/drawingml/2006/picture">
-                <pic:pic xmlns:pic="http://schemas.openxmlformats.org/drawingml/2006/picture">
-                  <pic:nvPicPr>
-                    <pic:cNvPr id="6" name="glbjjohofklkeaga.png"/>
-                    <pic:cNvPicPr/>
-                  </pic:nvPicPr>
-                  <pic:blipFill>
-                    <a:blip r:embed="rId7">
-                      <a:extLst>
-                        <a:ext uri="{28A0092B-C50C-407E-A947-70E740481C1C}">
-                          <a14:useLocalDpi xmlns:a14="http://schemas.microsoft.com/office/drawing/2010/main" val="0"/>
-                        </a:ext>
-                      </a:extLst>
-                    </a:blip>
-                    <a:stretch>
-                      <a:fillRect/>
-                    </a:stretch>
-                  </pic:blipFill>
-                  <pic:spPr>
-                    <a:xfrm>
-                      <a:off x="0" y="0"/>
-                      <a:ext cx="5760720" cy="1656715"/>
-                    </a:xfrm>
-                    <a:prstGeom prst="rect">
-                      <a:avLst/>
-                    </a:prstGeom>
-                  </pic:spPr>
-                </pic:pic>
-              </a:graphicData>
-            </a:graphic>
-          </wp:inline>
-        </w:drawing>
+        <w:t>c</w:t>
+      </w:r>
+      <w:r>
+        <w:rPr>
+          <w:lang w:eastAsia="fr-FR"/>
+        </w:rPr>
+        <w:t>ouleurs pour les deux derniers automates.</w:t>
       </w:r>
     </w:p>
     <w:p>
@@ -1664,8 +2083,11 @@
           <w:rFonts w:eastAsia="Times New Roman"/>
           <w:lang w:eastAsia="fr-FR"/>
         </w:rPr>
+        <w:lastRenderedPageBreak/>
         <w:t>Boids</w:t>
       </w:r>
+      <w:bookmarkStart w:id="0" w:name="_GoBack"/>
+      <w:bookmarkEnd w:id="0"/>
       <w:proofErr w:type="spellEnd"/>
     </w:p>
     <w:p>
@@ -1695,7 +2117,7 @@
                     <pic:cNvPicPr/>
                   </pic:nvPicPr>
                   <pic:blipFill>
-                    <a:blip r:embed="rId8">
+                    <a:blip r:embed="rId7">
                       <a:extLst>
                         <a:ext uri="{28A0092B-C50C-407E-A947-70E740481C1C}">
                           <a14:useLocalDpi xmlns:a14="http://schemas.microsoft.com/office/drawing/2010/main" val="0"/>
@@ -1851,8 +2273,6 @@
       <w:r>
         <w:t>Attraction vers la nourriture</w:t>
       </w:r>
-      <w:bookmarkStart w:id="0" w:name="_GoBack"/>
-      <w:bookmarkEnd w:id="0"/>
     </w:p>
     <w:sectPr>
       <w:pgSz w:w="11906" w:h="16838"/>
@@ -1865,7 +2285,7 @@
 </file>
 
 <file path=word/numbering.xml><?xml version="1.0" encoding="utf-8"?>
-<w:numbering xmlns:wpc="http://schemas.microsoft.com/office/word/2010/wordprocessingCanvas" xmlns:mc="http://schemas.openxmlformats.org/markup-compatibility/2006" xmlns:o="urn:schemas-microsoft-com:office:office" xmlns:r="http://schemas.openxmlformats.org/officeDocument/2006/relationships" xmlns:m="http://schemas.openxmlformats.org/officeDocument/2006/math" xmlns:v="urn:schemas-microsoft-com:vml" xmlns:wp14="http://schemas.microsoft.com/office/word/2010/wordprocessingDrawing" xmlns:wp="http://schemas.openxmlformats.org/drawingml/2006/wordprocessingDrawing" xmlns:w10="urn:schemas-microsoft-com:office:word" xmlns:w="http://schemas.openxmlformats.org/wordprocessingml/2006/main" xmlns:w14="http://schemas.microsoft.com/office/word/2010/wordml" xmlns:w15="http://schemas.microsoft.com/office/word/2012/wordml" xmlns:wpg="http://schemas.microsoft.com/office/word/2010/wordprocessingGroup" xmlns:wpi="http://schemas.microsoft.com/office/word/2010/wordprocessingInk" xmlns:wne="http://schemas.microsoft.com/office/word/2006/wordml" xmlns:wps="http://schemas.microsoft.com/office/word/2010/wordprocessingShape" mc:Ignorable="w14 w15 wp14">
+<w:numbering xmlns:wpc="http://schemas.microsoft.com/office/word/2010/wordprocessingCanvas" xmlns:cx="http://schemas.microsoft.com/office/drawing/2014/chartex" xmlns:cx1="http://schemas.microsoft.com/office/drawing/2015/9/8/chartex" xmlns:cx2="http://schemas.microsoft.com/office/drawing/2015/10/21/chartex" xmlns:cx3="http://schemas.microsoft.com/office/drawing/2016/5/9/chartex" xmlns:cx4="http://schemas.microsoft.com/office/drawing/2016/5/10/chartex" xmlns:cx5="http://schemas.microsoft.com/office/drawing/2016/5/11/chartex" xmlns:cx6="http://schemas.microsoft.com/office/drawing/2016/5/12/chartex" xmlns:cx7="http://schemas.microsoft.com/office/drawing/2016/5/13/chartex" xmlns:cx8="http://schemas.microsoft.com/office/drawing/2016/5/14/chartex" xmlns:mc="http://schemas.openxmlformats.org/markup-compatibility/2006" xmlns:aink="http://schemas.microsoft.com/office/drawing/2016/ink" xmlns:am3d="http://schemas.microsoft.com/office/drawing/2017/model3d" xmlns:o="urn:schemas-microsoft-com:office:office" xmlns:r="http://schemas.openxmlformats.org/officeDocument/2006/relationships" xmlns:m="http://schemas.openxmlformats.org/officeDocument/2006/math" xmlns:v="urn:schemas-microsoft-com:vml" xmlns:wp14="http://schemas.microsoft.com/office/word/2010/wordprocessingDrawing" xmlns:wp="http://schemas.openxmlformats.org/drawingml/2006/wordprocessingDrawing" xmlns:w10="urn:schemas-microsoft-com:office:word" xmlns:w="http://schemas.openxmlformats.org/wordprocessingml/2006/main" xmlns:w14="http://schemas.microsoft.com/office/word/2010/wordml" xmlns:w15="http://schemas.microsoft.com/office/word/2012/wordml" xmlns:w16cid="http://schemas.microsoft.com/office/word/2016/wordml/cid" xmlns:w16se="http://schemas.microsoft.com/office/word/2015/wordml/symex" xmlns:wpg="http://schemas.microsoft.com/office/word/2010/wordprocessingGroup" xmlns:wpi="http://schemas.microsoft.com/office/word/2010/wordprocessingInk" xmlns:wne="http://schemas.microsoft.com/office/word/2006/wordml" xmlns:wps="http://schemas.microsoft.com/office/word/2010/wordprocessingShape" mc:Ignorable="w14 w15 w16se w16cid wp14">
   <w:abstractNum w:abstractNumId="0" w15:restartNumberingAfterBreak="0">
     <w:nsid w:val="2AF64801"/>
     <w:multiLevelType w:val="hybridMultilevel"/>
@@ -2745,11 +3165,47 @@
   <w:num w:numId="8">
     <w:abstractNumId w:val="3"/>
   </w:num>
+  <w:num w:numId="9">
+    <w:abstractNumId w:val="7"/>
+    <w:lvlOverride w:ilvl="0"/>
+    <w:lvlOverride w:ilvl="1"/>
+    <w:lvlOverride w:ilvl="2"/>
+    <w:lvlOverride w:ilvl="3"/>
+    <w:lvlOverride w:ilvl="4"/>
+    <w:lvlOverride w:ilvl="5"/>
+    <w:lvlOverride w:ilvl="6"/>
+    <w:lvlOverride w:ilvl="7"/>
+    <w:lvlOverride w:ilvl="8"/>
+  </w:num>
+  <w:num w:numId="10">
+    <w:abstractNumId w:val="2"/>
+    <w:lvlOverride w:ilvl="0"/>
+    <w:lvlOverride w:ilvl="1"/>
+    <w:lvlOverride w:ilvl="2"/>
+    <w:lvlOverride w:ilvl="3"/>
+    <w:lvlOverride w:ilvl="4"/>
+    <w:lvlOverride w:ilvl="5"/>
+    <w:lvlOverride w:ilvl="6"/>
+    <w:lvlOverride w:ilvl="7"/>
+    <w:lvlOverride w:ilvl="8"/>
+  </w:num>
+  <w:num w:numId="11">
+    <w:abstractNumId w:val="1"/>
+    <w:lvlOverride w:ilvl="0"/>
+    <w:lvlOverride w:ilvl="1"/>
+    <w:lvlOverride w:ilvl="2"/>
+    <w:lvlOverride w:ilvl="3"/>
+    <w:lvlOverride w:ilvl="4"/>
+    <w:lvlOverride w:ilvl="5"/>
+    <w:lvlOverride w:ilvl="6"/>
+    <w:lvlOverride w:ilvl="7"/>
+    <w:lvlOverride w:ilvl="8"/>
+  </w:num>
 </w:numbering>
 </file>
 
 <file path=word/styles.xml><?xml version="1.0" encoding="utf-8"?>
-<w:styles xmlns:mc="http://schemas.openxmlformats.org/markup-compatibility/2006" xmlns:r="http://schemas.openxmlformats.org/officeDocument/2006/relationships" xmlns:w="http://schemas.openxmlformats.org/wordprocessingml/2006/main" xmlns:w14="http://schemas.microsoft.com/office/word/2010/wordml" xmlns:w15="http://schemas.microsoft.com/office/word/2012/wordml" mc:Ignorable="w14 w15">
+<w:styles xmlns:mc="http://schemas.openxmlformats.org/markup-compatibility/2006" xmlns:r="http://schemas.openxmlformats.org/officeDocument/2006/relationships" xmlns:w="http://schemas.openxmlformats.org/wordprocessingml/2006/main" xmlns:w14="http://schemas.microsoft.com/office/word/2010/wordml" xmlns:w15="http://schemas.microsoft.com/office/word/2012/wordml" xmlns:w16cid="http://schemas.microsoft.com/office/word/2016/wordml/cid" xmlns:w16se="http://schemas.microsoft.com/office/word/2015/wordml/symex" mc:Ignorable="w14 w15 w16se w16cid">
   <w:docDefaults>
     <w:rPrDefault>
       <w:rPr>
@@ -2765,7 +3221,7 @@
       </w:pPr>
     </w:pPrDefault>
   </w:docDefaults>
-  <w:latentStyles w:defLockedState="0" w:defUIPriority="99" w:defSemiHidden="0" w:defUnhideWhenUsed="0" w:defQFormat="0" w:count="371">
+  <w:latentStyles w:defLockedState="0" w:defUIPriority="99" w:defSemiHidden="0" w:defUnhideWhenUsed="0" w:defQFormat="0" w:count="375">
     <w:lsdException w:name="Normal" w:uiPriority="0" w:qFormat="1"/>
     <w:lsdException w:name="heading 1" w:uiPriority="9" w:qFormat="1"/>
     <w:lsdException w:name="heading 2" w:semiHidden="1" w:uiPriority="9" w:unhideWhenUsed="1" w:qFormat="1"/>
@@ -2871,7 +3327,6 @@
     <w:lsdException w:name="HTML Sample" w:semiHidden="1" w:unhideWhenUsed="1"/>
     <w:lsdException w:name="HTML Typewriter" w:semiHidden="1" w:unhideWhenUsed="1"/>
     <w:lsdException w:name="HTML Variable" w:semiHidden="1" w:unhideWhenUsed="1"/>
-    <w:lsdException w:name="Normal Table" w:semiHidden="1" w:unhideWhenUsed="1"/>
     <w:lsdException w:name="annotation subject" w:semiHidden="1" w:unhideWhenUsed="1"/>
     <w:lsdException w:name="No List" w:semiHidden="1" w:unhideWhenUsed="1"/>
     <w:lsdException w:name="Outline List 1" w:semiHidden="1" w:unhideWhenUsed="1"/>
@@ -2915,10 +3370,8 @@
     <w:lsdException w:name="Table Elegant" w:semiHidden="1" w:unhideWhenUsed="1"/>
     <w:lsdException w:name="Table Professional" w:semiHidden="1" w:unhideWhenUsed="1"/>
     <w:lsdException w:name="Table Subtle 1" w:semiHidden="1" w:unhideWhenUsed="1"/>
-    <w:lsdException w:name="Table Subtle 2" w:semiHidden="1" w:unhideWhenUsed="1"/>
     <w:lsdException w:name="Table Web 1" w:semiHidden="1" w:unhideWhenUsed="1"/>
     <w:lsdException w:name="Table Web 2" w:semiHidden="1" w:unhideWhenUsed="1"/>
-    <w:lsdException w:name="Table Web 3" w:semiHidden="1" w:unhideWhenUsed="1"/>
     <w:lsdException w:name="Balloon Text" w:semiHidden="1" w:unhideWhenUsed="1"/>
     <w:lsdException w:name="Table Grid" w:uiPriority="39"/>
     <w:lsdException w:name="Table Theme" w:semiHidden="1" w:unhideWhenUsed="1"/>
@@ -3137,6 +3590,10 @@
     <w:lsdException w:name="List Table 5 Dark Accent 6" w:uiPriority="50"/>
     <w:lsdException w:name="List Table 6 Colorful Accent 6" w:uiPriority="51"/>
     <w:lsdException w:name="List Table 7 Colorful Accent 6" w:uiPriority="52"/>
+    <w:lsdException w:name="Mention" w:semiHidden="1" w:unhideWhenUsed="1"/>
+    <w:lsdException w:name="Smart Hyperlink" w:semiHidden="1" w:unhideWhenUsed="1"/>
+    <w:lsdException w:name="Hashtag" w:semiHidden="1" w:unhideWhenUsed="1"/>
+    <w:lsdException w:name="Unresolved Mention" w:semiHidden="1" w:unhideWhenUsed="1"/>
   </w:latentStyles>
   <w:style w:type="paragraph" w:default="1" w:styleId="Normal">
     <w:name w:val="Normal"/>
@@ -3205,6 +3662,28 @@
       <w:color w:val="1F4D78" w:themeColor="accent1" w:themeShade="7F"/>
       <w:sz w:val="24"/>
       <w:szCs w:val="24"/>
+    </w:rPr>
+  </w:style>
+  <w:style w:type="paragraph" w:styleId="Titre4">
+    <w:name w:val="heading 4"/>
+    <w:basedOn w:val="Normal"/>
+    <w:next w:val="Normal"/>
+    <w:link w:val="Titre4Car"/>
+    <w:uiPriority w:val="9"/>
+    <w:unhideWhenUsed/>
+    <w:qFormat/>
+    <w:rsid w:val="00BE70AF"/>
+    <w:pPr>
+      <w:keepNext/>
+      <w:keepLines/>
+      <w:spacing w:before="40" w:after="0" w:line="256" w:lineRule="auto"/>
+      <w:outlineLvl w:val="3"/>
+    </w:pPr>
+    <w:rPr>
+      <w:rFonts w:asciiTheme="majorHAnsi" w:eastAsiaTheme="majorEastAsia" w:hAnsiTheme="majorHAnsi" w:cstheme="majorBidi"/>
+      <w:i/>
+      <w:iCs/>
+      <w:color w:val="2E74B5" w:themeColor="accent1" w:themeShade="BF"/>
     </w:rPr>
   </w:style>
   <w:style w:type="character" w:default="1" w:styleId="Policepardfaut">
@@ -3318,6 +3797,29 @@
       <w:contextualSpacing/>
     </w:pPr>
   </w:style>
+  <w:style w:type="character" w:customStyle="1" w:styleId="Titre4Car">
+    <w:name w:val="Titre 4 Car"/>
+    <w:basedOn w:val="Policepardfaut"/>
+    <w:link w:val="Titre4"/>
+    <w:uiPriority w:val="9"/>
+    <w:rsid w:val="00BE70AF"/>
+    <w:rPr>
+      <w:rFonts w:asciiTheme="majorHAnsi" w:eastAsiaTheme="majorEastAsia" w:hAnsiTheme="majorHAnsi" w:cstheme="majorBidi"/>
+      <w:i/>
+      <w:iCs/>
+      <w:color w:val="2E74B5" w:themeColor="accent1" w:themeShade="BF"/>
+    </w:rPr>
+  </w:style>
+  <w:style w:type="paragraph" w:customStyle="1" w:styleId="Cor">
+    <w:name w:val="Cor"/>
+    <w:basedOn w:val="Titre1"/>
+    <w:qFormat/>
+    <w:rsid w:val="00BE70AF"/>
+    <w:rPr>
+      <w:rFonts w:eastAsia="Times New Roman"/>
+      <w:lang w:eastAsia="fr-FR"/>
+    </w:rPr>
+  </w:style>
 </w:styles>
 </file>
 
@@ -3326,10 +3828,10 @@
   <a:themeElements>
     <a:clrScheme name="Office">
       <a:dk1>
-        <a:sysClr val="windowText" lastClr="000000"/>
+        <a:sysClr val="windowText" lastClr="FFFFFF"/>
       </a:dk1>
       <a:lt1>
-        <a:sysClr val="window" lastClr="FFFFFF"/>
+        <a:sysClr val="window" lastClr="000000"/>
       </a:lt1>
       <a:dk2>
         <a:srgbClr val="44546A"/>

</xml_diff>

<commit_message>
ajout de la partie boids dans le rapport
</commit_message>
<xml_diff>
--- a/livrable.docx
+++ b/livrable.docx
@@ -757,10 +757,7 @@
         <w:pStyle w:val="Cor"/>
       </w:pPr>
       <w:r>
-        <w:t>Les trois automates cellulaires</w:t>
-      </w:r>
-      <w:r>
-        <w:t xml:space="preserve"> </w:t>
+        <w:t xml:space="preserve">Les trois automates cellulaires </w:t>
       </w:r>
       <w:r>
         <w:t xml:space="preserve">héritent de la classe </w:t>
@@ -2077,7 +2074,6 @@
           <w:lang w:eastAsia="fr-FR"/>
         </w:rPr>
       </w:pPr>
-      <w:proofErr w:type="spellStart"/>
       <w:r>
         <w:rPr>
           <w:rFonts w:eastAsia="Times New Roman"/>
@@ -2086,9 +2082,6 @@
         <w:lastRenderedPageBreak/>
         <w:t>Boids</w:t>
       </w:r>
-      <w:bookmarkStart w:id="0" w:name="_GoBack"/>
-      <w:bookmarkEnd w:id="0"/>
-      <w:proofErr w:type="spellEnd"/>
     </w:p>
     <w:p>
       <w:pPr>
@@ -2159,46 +2152,82 @@
       </w:r>
     </w:p>
     <w:p>
-      <w:r>
-        <w:t xml:space="preserve">Nous avons </w:t>
-      </w:r>
-      <w:proofErr w:type="spellStart"/>
-      <w:r>
-        <w:t>decider</w:t>
-      </w:r>
-      <w:proofErr w:type="spellEnd"/>
-      <w:r>
-        <w:t xml:space="preserve"> d’</w:t>
-      </w:r>
-      <w:proofErr w:type="spellStart"/>
-      <w:r>
-        <w:t>implementer</w:t>
-      </w:r>
-      <w:proofErr w:type="spellEnd"/>
-      <w:r>
-        <w:t xml:space="preserve"> 5 </w:t>
-      </w:r>
-      <w:proofErr w:type="spellStart"/>
-      <w:r>
-        <w:t>regles</w:t>
-      </w:r>
-      <w:proofErr w:type="spellEnd"/>
-      <w:r>
-        <w:t xml:space="preserve"> pour notre </w:t>
-      </w:r>
-      <w:proofErr w:type="spellStart"/>
-      <w:r>
-        <w:t>flock</w:t>
-      </w:r>
-      <w:proofErr w:type="spellEnd"/>
-      <w:r>
-        <w:t xml:space="preserve"> de </w:t>
-      </w:r>
-      <w:proofErr w:type="spellStart"/>
-      <w:r>
-        <w:t>boids</w:t>
-      </w:r>
-      <w:proofErr w:type="spellEnd"/>
+      <w:pPr>
+        <w:rPr>
+          <w:lang w:eastAsia="fr-FR"/>
+        </w:rPr>
+      </w:pPr>
+      <w:r>
+        <w:rPr>
+          <w:lang w:eastAsia="fr-FR"/>
+        </w:rPr>
+        <w:t xml:space="preserve">Nous avons pu récupérer un squelette de code pour les boids sur un projet github hébergé à cette adresse : </w:t>
+      </w:r>
+      <w:hyperlink r:id="rId8" w:history="1">
+        <w:r>
+          <w:rPr>
+            <w:rStyle w:val="Lienhypertexte"/>
+            <w:lang w:eastAsia="fr-FR"/>
+          </w:rPr>
+          <w:t>https://github.com/ShaunPlummer/Boids</w:t>
+        </w:r>
+      </w:hyperlink>
+    </w:p>
+    <w:p>
+      <w:r>
+        <w:t xml:space="preserve">Nous avons quand même </w:t>
+      </w:r>
+      <w:r>
+        <w:t>dû</w:t>
+      </w:r>
+      <w:r>
+        <w:t xml:space="preserve"> </w:t>
+      </w:r>
+      <w:r>
+        <w:t xml:space="preserve">apporter </w:t>
+      </w:r>
+      <w:r>
+        <w:t xml:space="preserve">de </w:t>
+      </w:r>
+      <w:proofErr w:type="gramStart"/>
+      <w:r>
+        <w:t>nombreuses modification</w:t>
+      </w:r>
+      <w:proofErr w:type="gramEnd"/>
+      <w:r>
+        <w:t xml:space="preserve"> </w:t>
+      </w:r>
+      <w:r>
+        <w:t xml:space="preserve">sur le </w:t>
+      </w:r>
+      <w:r>
+        <w:t xml:space="preserve">code, </w:t>
+      </w:r>
+      <w:r>
+        <w:t xml:space="preserve">nous l’avons adapté </w:t>
+      </w:r>
+      <w:r>
+        <w:t xml:space="preserve">à notre simulateur graphique, corriger </w:t>
+      </w:r>
+      <w:r>
+        <w:t xml:space="preserve">un ou deux bug dans la classe </w:t>
+      </w:r>
+      <w:proofErr w:type="spellStart"/>
+      <w:r>
+        <w:t>boid</w:t>
+      </w:r>
+      <w:proofErr w:type="spellEnd"/>
+      <w:r>
+        <w:t xml:space="preserve"> et implémenté quelques améliorations.</w:t>
+      </w:r>
+    </w:p>
+    <w:p>
+      <w:r>
+        <w:t>Cinq règles ont été implémenté pour simuler un troupeau</w:t>
+      </w:r>
+      <w:r>
+        <w:t>, pour chacune d’elle, un ou deux paramètres est associés</w:t>
+      </w:r>
       <w:r>
         <w:t> :</w:t>
       </w:r>
@@ -2211,13 +2240,56 @@
           <w:numId w:val="8"/>
         </w:numPr>
       </w:pPr>
-      <w:proofErr w:type="spellStart"/>
-      <w:r>
-        <w:t>Deplacement</w:t>
-      </w:r>
-      <w:proofErr w:type="spellEnd"/>
+      <w:r>
+        <w:t>Déplacement</w:t>
+      </w:r>
       <w:r>
         <w:t xml:space="preserve"> vers le centre du groupe</w:t>
+      </w:r>
+      <w:r>
+        <w:t> </w:t>
+      </w:r>
+    </w:p>
+    <w:p>
+      <w:pPr>
+        <w:pStyle w:val="Paragraphedeliste"/>
+        <w:numPr>
+          <w:ilvl w:val="1"/>
+          <w:numId w:val="8"/>
+        </w:numPr>
+      </w:pPr>
+      <w:proofErr w:type="spellStart"/>
+      <w:proofErr w:type="gramStart"/>
+      <w:r>
+        <w:rPr>
+          <w:rFonts w:ascii="Segoe UI" w:hAnsi="Segoe UI" w:cs="Segoe UI"/>
+          <w:color w:val="1AEBFF"/>
+          <w:sz w:val="18"/>
+          <w:szCs w:val="18"/>
+          <w:highlight w:val="yellow"/>
+        </w:rPr>
+        <w:t>groupCenterFactor</w:t>
+      </w:r>
+      <w:proofErr w:type="spellEnd"/>
+      <w:proofErr w:type="gramEnd"/>
+      <w:r>
+        <w:rPr>
+          <w:rFonts w:ascii="Segoe UI" w:hAnsi="Segoe UI" w:cs="Segoe UI"/>
+          <w:color w:val="1AEBFF"/>
+          <w:sz w:val="18"/>
+          <w:szCs w:val="18"/>
+          <w:highlight w:val="yellow"/>
+        </w:rPr>
+        <w:t> </w:t>
+      </w:r>
+      <w:r>
+        <w:rPr>
+          <w:rFonts w:ascii="Segoe UI" w:hAnsi="Segoe UI" w:cs="Segoe UI"/>
+          <w:color w:val="1AEBFF"/>
+          <w:sz w:val="18"/>
+          <w:szCs w:val="18"/>
+        </w:rPr>
+        <w:t>;</w:t>
       </w:r>
     </w:p>
     <w:p>
@@ -2228,19 +2300,89 @@
           <w:numId w:val="8"/>
         </w:numPr>
       </w:pPr>
-      <w:proofErr w:type="spellStart"/>
-      <w:r>
-        <w:t>Separation</w:t>
-      </w:r>
-      <w:proofErr w:type="spellEnd"/>
-      <w:r>
-        <w:t xml:space="preserve"> entre les </w:t>
-      </w:r>
-      <w:proofErr w:type="spellStart"/>
-      <w:r>
-        <w:t>boids</w:t>
-      </w:r>
-      <w:proofErr w:type="spellEnd"/>
+      <w:r>
+        <w:t>Séparation</w:t>
+      </w:r>
+      <w:r>
+        <w:t xml:space="preserve"> entre les boids</w:t>
+      </w:r>
+      <w:r>
+        <w:t> ;</w:t>
+      </w:r>
+    </w:p>
+    <w:p>
+      <w:pPr>
+        <w:pStyle w:val="Paragraphedeliste"/>
+        <w:numPr>
+          <w:ilvl w:val="1"/>
+          <w:numId w:val="8"/>
+        </w:numPr>
+      </w:pPr>
+      <w:proofErr w:type="spellStart"/>
+      <w:proofErr w:type="gramStart"/>
+      <w:r>
+        <w:rPr>
+          <w:rFonts w:ascii="Segoe UI" w:hAnsi="Segoe UI" w:cs="Segoe UI"/>
+          <w:color w:val="1AEBFF"/>
+          <w:sz w:val="18"/>
+          <w:szCs w:val="18"/>
+          <w:highlight w:val="yellow"/>
+        </w:rPr>
+        <w:t>seperationFactor</w:t>
+      </w:r>
+      <w:proofErr w:type="spellEnd"/>
+      <w:proofErr w:type="gramEnd"/>
+      <w:r>
+        <w:rPr>
+          <w:rFonts w:ascii="Segoe UI" w:hAnsi="Segoe UI" w:cs="Segoe UI"/>
+          <w:color w:val="1AEBFF"/>
+          <w:sz w:val="18"/>
+          <w:szCs w:val="18"/>
+        </w:rPr>
+        <w:t>,</w:t>
+      </w:r>
+    </w:p>
+    <w:p>
+      <w:pPr>
+        <w:pStyle w:val="Paragraphedeliste"/>
+        <w:numPr>
+          <w:ilvl w:val="1"/>
+          <w:numId w:val="8"/>
+        </w:numPr>
+      </w:pPr>
+      <w:proofErr w:type="spellStart"/>
+      <w:proofErr w:type="gramStart"/>
+      <w:r>
+        <w:rPr>
+          <w:rFonts w:ascii="Segoe UI" w:hAnsi="Segoe UI" w:cs="Segoe UI"/>
+          <w:color w:val="1AEBFF"/>
+          <w:sz w:val="18"/>
+          <w:szCs w:val="18"/>
+          <w:highlight w:val="yellow"/>
+        </w:rPr>
+        <w:t>seperationDistance</w:t>
+      </w:r>
+      <w:proofErr w:type="spellEnd"/>
+      <w:proofErr w:type="gramEnd"/>
+      <w:r>
+        <w:rPr>
+          <w:rFonts w:ascii="Segoe UI" w:hAnsi="Segoe UI" w:cs="Segoe UI"/>
+          <w:color w:val="1AEBFF"/>
+          <w:sz w:val="18"/>
+          <w:szCs w:val="18"/>
+          <w:highlight w:val="yellow"/>
+        </w:rPr>
+        <w:t> </w:t>
+      </w:r>
+      <w:r>
+        <w:rPr>
+          <w:rFonts w:ascii="Segoe UI" w:hAnsi="Segoe UI" w:cs="Segoe UI"/>
+          <w:color w:val="1AEBFF"/>
+          <w:sz w:val="18"/>
+          <w:szCs w:val="18"/>
+        </w:rPr>
+        <w:t>;</w:t>
+      </w:r>
     </w:p>
     <w:p>
       <w:pPr>
@@ -2251,15 +2393,7 @@
         </w:numPr>
       </w:pPr>
       <w:r>
-        <w:t xml:space="preserve">Eviter les </w:t>
-      </w:r>
-      <w:proofErr w:type="spellStart"/>
-      <w:r>
-        <w:t>bors</w:t>
-      </w:r>
-      <w:proofErr w:type="spellEnd"/>
-      <w:r>
-        <w:t xml:space="preserve"> de la simulation</w:t>
+        <w:t>Déplacement dans la même direction que le groupe ;</w:t>
       </w:r>
     </w:p>
     <w:p>
@@ -2271,8 +2405,290 @@
         </w:numPr>
       </w:pPr>
       <w:r>
+        <w:t>Eviter les bor</w:t>
+      </w:r>
+      <w:r>
+        <w:t>d</w:t>
+      </w:r>
+      <w:r>
+        <w:t>s de la simulation</w:t>
+      </w:r>
+      <w:r>
+        <w:t> ;</w:t>
+      </w:r>
+    </w:p>
+    <w:p>
+      <w:pPr>
+        <w:pStyle w:val="Paragraphedeliste"/>
+        <w:numPr>
+          <w:ilvl w:val="1"/>
+          <w:numId w:val="8"/>
+        </w:numPr>
+      </w:pPr>
+      <w:proofErr w:type="spellStart"/>
+      <w:proofErr w:type="gramStart"/>
+      <w:r>
+        <w:rPr>
+          <w:rFonts w:ascii="Segoe UI" w:hAnsi="Segoe UI" w:cs="Segoe UI"/>
+          <w:color w:val="1AEBFF"/>
+          <w:sz w:val="18"/>
+          <w:szCs w:val="18"/>
+          <w:highlight w:val="yellow"/>
+        </w:rPr>
+        <w:t>boundingFactor</w:t>
+      </w:r>
+      <w:proofErr w:type="spellEnd"/>
+      <w:proofErr w:type="gramEnd"/>
+      <w:r>
+        <w:rPr>
+          <w:rFonts w:ascii="Segoe UI" w:hAnsi="Segoe UI" w:cs="Segoe UI"/>
+          <w:color w:val="1AEBFF"/>
+          <w:sz w:val="18"/>
+          <w:szCs w:val="18"/>
+        </w:rPr>
+        <w:t>,</w:t>
+      </w:r>
+    </w:p>
+    <w:p>
+      <w:pPr>
+        <w:pStyle w:val="Paragraphedeliste"/>
+        <w:numPr>
+          <w:ilvl w:val="1"/>
+          <w:numId w:val="8"/>
+        </w:numPr>
+      </w:pPr>
+      <w:proofErr w:type="spellStart"/>
+      <w:proofErr w:type="gramStart"/>
+      <w:r>
+        <w:t>boundingDistance</w:t>
+      </w:r>
+      <w:proofErr w:type="spellEnd"/>
+      <w:proofErr w:type="gramEnd"/>
+      <w:r>
+        <w:t> ;</w:t>
+      </w:r>
+    </w:p>
+    <w:p>
+      <w:pPr>
+        <w:pStyle w:val="Paragraphedeliste"/>
+        <w:numPr>
+          <w:ilvl w:val="0"/>
+          <w:numId w:val="8"/>
+        </w:numPr>
+      </w:pPr>
+      <w:r>
         <w:t>Attraction vers la nourriture</w:t>
       </w:r>
+      <w:r>
+        <w:t> ;</w:t>
+      </w:r>
+    </w:p>
+    <w:p>
+      <w:pPr>
+        <w:pStyle w:val="Paragraphedeliste"/>
+        <w:numPr>
+          <w:ilvl w:val="1"/>
+          <w:numId w:val="8"/>
+        </w:numPr>
+      </w:pPr>
+      <w:proofErr w:type="spellStart"/>
+      <w:proofErr w:type="gramStart"/>
+      <w:r>
+        <w:rPr>
+          <w:rFonts w:ascii="Segoe UI" w:hAnsi="Segoe UI" w:cs="Segoe UI"/>
+          <w:color w:val="1AEBFF"/>
+          <w:sz w:val="18"/>
+          <w:szCs w:val="18"/>
+          <w:highlight w:val="yellow"/>
+        </w:rPr>
+        <w:t>attractionFactor</w:t>
+      </w:r>
+      <w:proofErr w:type="spellEnd"/>
+      <w:proofErr w:type="gramEnd"/>
+      <w:r>
+        <w:rPr>
+          <w:rFonts w:ascii="Segoe UI" w:hAnsi="Segoe UI" w:cs="Segoe UI"/>
+          <w:color w:val="1AEBFF"/>
+          <w:sz w:val="18"/>
+          <w:szCs w:val="18"/>
+        </w:rPr>
+        <w:t>,</w:t>
+      </w:r>
+    </w:p>
+    <w:p>
+      <w:pPr>
+        <w:pStyle w:val="Paragraphedeliste"/>
+        <w:numPr>
+          <w:ilvl w:val="1"/>
+          <w:numId w:val="8"/>
+        </w:numPr>
+      </w:pPr>
+      <w:proofErr w:type="spellStart"/>
+      <w:r>
+        <w:rPr>
+          <w:rFonts w:ascii="Segoe UI" w:hAnsi="Segoe UI" w:cs="Segoe UI"/>
+          <w:color w:val="FFFFFF"/>
+          <w:sz w:val="18"/>
+          <w:szCs w:val="18"/>
+          <w:highlight w:val="darkGreen"/>
+        </w:rPr>
+        <w:t>Vector</w:t>
+      </w:r>
+      <w:proofErr w:type="spellEnd"/>
+      <w:r>
+        <w:rPr>
+          <w:rFonts w:ascii="Segoe UI" w:hAnsi="Segoe UI" w:cs="Segoe UI"/>
+          <w:color w:val="FFFFFF"/>
+          <w:sz w:val="18"/>
+          <w:szCs w:val="18"/>
+          <w:highlight w:val="darkGreen"/>
+        </w:rPr>
+        <w:t xml:space="preserve"> </w:t>
+      </w:r>
+      <w:proofErr w:type="spellStart"/>
+      <w:r>
+        <w:rPr>
+          <w:rFonts w:ascii="Segoe UI" w:hAnsi="Segoe UI" w:cs="Segoe UI"/>
+          <w:color w:val="1AEBFF"/>
+          <w:sz w:val="18"/>
+          <w:szCs w:val="18"/>
+          <w:highlight w:val="yellow"/>
+        </w:rPr>
+        <w:t>food</w:t>
+      </w:r>
+      <w:proofErr w:type="spellEnd"/>
+      <w:r>
+        <w:rPr>
+          <w:rFonts w:ascii="Segoe UI" w:hAnsi="Segoe UI" w:cs="Segoe UI"/>
+          <w:color w:val="1AEBFF"/>
+          <w:sz w:val="18"/>
+          <w:szCs w:val="18"/>
+        </w:rPr>
+        <w:t>.</w:t>
+      </w:r>
+    </w:p>
+    <w:p>
+      <w:pPr>
+        <w:pStyle w:val="Paragraphedeliste"/>
+      </w:pPr>
+      <w:r>
+        <w:t xml:space="preserve">Pour chaque règle un vecteur est calculé puis on divise le résultat par un facteur associé à la </w:t>
+      </w:r>
+      <w:proofErr w:type="gramStart"/>
+      <w:r>
+        <w:t>règle</w:t>
+      </w:r>
+      <w:proofErr w:type="gramEnd"/>
+      <w:r>
+        <w:t>. L’ensemble de ces facteurs définisses le comportement du flock.</w:t>
+      </w:r>
+    </w:p>
+    <w:p>
+      <w:pPr>
+        <w:pStyle w:val="Paragraphedeliste"/>
+      </w:pPr>
+      <w:r>
+        <w:t xml:space="preserve">Lors d’un pas de simulation, les règles génèrent cinq vecteurs qui sont </w:t>
+      </w:r>
+      <w:r>
+        <w:t xml:space="preserve">alors </w:t>
+      </w:r>
+      <w:r>
+        <w:t xml:space="preserve">sommés au vecteur </w:t>
+      </w:r>
+      <w:proofErr w:type="spellStart"/>
+      <w:r>
+        <w:t>velocity</w:t>
+      </w:r>
+      <w:proofErr w:type="spellEnd"/>
+      <w:r>
+        <w:t xml:space="preserve"> du boids. Un filtre </w:t>
+      </w:r>
+      <w:r>
+        <w:t>peut être</w:t>
+      </w:r>
+      <w:r>
+        <w:t xml:space="preserve"> utilisé </w:t>
+      </w:r>
+      <w:r>
+        <w:t>(coefficient</w:t>
+      </w:r>
+      <w:r>
+        <w:rPr>
+          <w:rFonts w:ascii="Segoe UI" w:hAnsi="Segoe UI" w:cs="Segoe UI"/>
+          <w:sz w:val="18"/>
+          <w:szCs w:val="18"/>
+        </w:rPr>
+        <w:t xml:space="preserve"> </w:t>
+      </w:r>
+      <w:proofErr w:type="spellStart"/>
+      <w:r>
+        <w:rPr>
+          <w:rFonts w:ascii="Segoe UI" w:hAnsi="Segoe UI" w:cs="Segoe UI"/>
+          <w:sz w:val="18"/>
+          <w:szCs w:val="18"/>
+        </w:rPr>
+        <w:t>coefFiltreVelocity</w:t>
+      </w:r>
+      <w:proofErr w:type="spellEnd"/>
+      <w:r>
+        <w:rPr>
+          <w:rFonts w:ascii="Segoe UI" w:hAnsi="Segoe UI" w:cs="Segoe UI"/>
+          <w:sz w:val="18"/>
+          <w:szCs w:val="18"/>
+        </w:rPr>
+        <w:t>)</w:t>
+      </w:r>
+      <w:r>
+        <w:t xml:space="preserve"> </w:t>
+      </w:r>
+      <w:r>
+        <w:t xml:space="preserve">pour réduire ou augmenter l’influence de la vélocité </w:t>
+      </w:r>
+      <w:r>
+        <w:t xml:space="preserve">courante du </w:t>
+      </w:r>
+      <w:proofErr w:type="spellStart"/>
+      <w:r>
+        <w:t>boid</w:t>
+      </w:r>
+      <w:proofErr w:type="spellEnd"/>
+      <w:r>
+        <w:t>.</w:t>
+      </w:r>
+    </w:p>
+    <w:p>
+      <w:pPr>
+        <w:pStyle w:val="Titre2"/>
+      </w:pPr>
+      <w:r>
+        <w:t>Résultats</w:t>
+      </w:r>
+    </w:p>
+    <w:p>
+      <w:r>
+        <w:t xml:space="preserve">Les résultats peuvent-être observé en exécutant la classe </w:t>
+      </w:r>
+      <w:proofErr w:type="spellStart"/>
+      <w:r>
+        <w:t>TestFlackSimulator</w:t>
+      </w:r>
+      <w:proofErr w:type="spellEnd"/>
+      <w:r>
+        <w:t xml:space="preserve">. Deux </w:t>
+      </w:r>
+      <w:proofErr w:type="spellStart"/>
+      <w:r>
+        <w:t>flocks</w:t>
+      </w:r>
+      <w:proofErr w:type="spellEnd"/>
+      <w:r>
+        <w:t xml:space="preserve"> avec des comportements différents évoluent dans cette espace. On peut observer l’effet de chaque règle sur le troupeau.</w:t>
+      </w:r>
+    </w:p>
+    <w:p>
+      <w:bookmarkStart w:id="0" w:name="_GoBack"/>
+      <w:bookmarkEnd w:id="0"/>
     </w:p>
     <w:sectPr>
       <w:pgSz w:w="11906" w:h="16838"/>
@@ -2639,7 +3055,7 @@
         <w:ind w:left="720" w:hanging="360"/>
       </w:pPr>
     </w:lvl>
-    <w:lvl w:ilvl="1" w:tplc="040C0019" w:tentative="1">
+    <w:lvl w:ilvl="1" w:tplc="040C0019">
       <w:start w:val="1"/>
       <w:numFmt w:val="lowerLetter"/>
       <w:lvlText w:val="%2."/>
@@ -3167,39 +3583,12 @@
   </w:num>
   <w:num w:numId="9">
     <w:abstractNumId w:val="7"/>
-    <w:lvlOverride w:ilvl="0"/>
-    <w:lvlOverride w:ilvl="1"/>
-    <w:lvlOverride w:ilvl="2"/>
-    <w:lvlOverride w:ilvl="3"/>
-    <w:lvlOverride w:ilvl="4"/>
-    <w:lvlOverride w:ilvl="5"/>
-    <w:lvlOverride w:ilvl="6"/>
-    <w:lvlOverride w:ilvl="7"/>
-    <w:lvlOverride w:ilvl="8"/>
   </w:num>
   <w:num w:numId="10">
     <w:abstractNumId w:val="2"/>
-    <w:lvlOverride w:ilvl="0"/>
-    <w:lvlOverride w:ilvl="1"/>
-    <w:lvlOverride w:ilvl="2"/>
-    <w:lvlOverride w:ilvl="3"/>
-    <w:lvlOverride w:ilvl="4"/>
-    <w:lvlOverride w:ilvl="5"/>
-    <w:lvlOverride w:ilvl="6"/>
-    <w:lvlOverride w:ilvl="7"/>
-    <w:lvlOverride w:ilvl="8"/>
   </w:num>
   <w:num w:numId="11">
     <w:abstractNumId w:val="1"/>
-    <w:lvlOverride w:ilvl="0"/>
-    <w:lvlOverride w:ilvl="1"/>
-    <w:lvlOverride w:ilvl="2"/>
-    <w:lvlOverride w:ilvl="3"/>
-    <w:lvlOverride w:ilvl="4"/>
-    <w:lvlOverride w:ilvl="5"/>
-    <w:lvlOverride w:ilvl="6"/>
-    <w:lvlOverride w:ilvl="7"/>
-    <w:lvlOverride w:ilvl="8"/>
   </w:num>
 </w:numbering>
 </file>
@@ -3327,6 +3716,7 @@
     <w:lsdException w:name="HTML Sample" w:semiHidden="1" w:unhideWhenUsed="1"/>
     <w:lsdException w:name="HTML Typewriter" w:semiHidden="1" w:unhideWhenUsed="1"/>
     <w:lsdException w:name="HTML Variable" w:semiHidden="1" w:unhideWhenUsed="1"/>
+    <w:lsdException w:name="Normal Table" w:semiHidden="1" w:unhideWhenUsed="1"/>
     <w:lsdException w:name="annotation subject" w:semiHidden="1" w:unhideWhenUsed="1"/>
     <w:lsdException w:name="No List" w:semiHidden="1" w:unhideWhenUsed="1"/>
     <w:lsdException w:name="Outline List 1" w:semiHidden="1" w:unhideWhenUsed="1"/>
@@ -3370,8 +3760,10 @@
     <w:lsdException w:name="Table Elegant" w:semiHidden="1" w:unhideWhenUsed="1"/>
     <w:lsdException w:name="Table Professional" w:semiHidden="1" w:unhideWhenUsed="1"/>
     <w:lsdException w:name="Table Subtle 1" w:semiHidden="1" w:unhideWhenUsed="1"/>
+    <w:lsdException w:name="Table Subtle 2" w:semiHidden="1" w:unhideWhenUsed="1"/>
     <w:lsdException w:name="Table Web 1" w:semiHidden="1" w:unhideWhenUsed="1"/>
     <w:lsdException w:name="Table Web 2" w:semiHidden="1" w:unhideWhenUsed="1"/>
+    <w:lsdException w:name="Table Web 3" w:semiHidden="1" w:unhideWhenUsed="1"/>
     <w:lsdException w:name="Balloon Text" w:semiHidden="1" w:unhideWhenUsed="1"/>
     <w:lsdException w:name="Table Grid" w:uiPriority="39"/>
     <w:lsdException w:name="Table Theme" w:semiHidden="1" w:unhideWhenUsed="1"/>
@@ -3820,6 +4212,29 @@
       <w:lang w:eastAsia="fr-FR"/>
     </w:rPr>
   </w:style>
+  <w:style w:type="character" w:styleId="Lienhypertexte">
+    <w:name w:val="Hyperlink"/>
+    <w:basedOn w:val="Policepardfaut"/>
+    <w:uiPriority w:val="99"/>
+    <w:unhideWhenUsed/>
+    <w:rsid w:val="00E07836"/>
+    <w:rPr>
+      <w:color w:val="0563C1" w:themeColor="hyperlink"/>
+      <w:u w:val="single"/>
+    </w:rPr>
+  </w:style>
+  <w:style w:type="character" w:styleId="Mentionnonrsolue">
+    <w:name w:val="Unresolved Mention"/>
+    <w:basedOn w:val="Policepardfaut"/>
+    <w:uiPriority w:val="99"/>
+    <w:semiHidden/>
+    <w:unhideWhenUsed/>
+    <w:rsid w:val="00E07836"/>
+    <w:rPr>
+      <w:color w:val="808080"/>
+      <w:shd w:val="clear" w:color="auto" w:fill="E6E6E6"/>
+    </w:rPr>
+  </w:style>
 </w:styles>
 </file>
 

</xml_diff>